<commit_message>
added key event quest logic
</commit_message>
<xml_diff>
--- a/Brainstorming/Brainstorming.docx
+++ b/Brainstorming/Brainstorming.docx
@@ -1357,9 +1357,510 @@
       <w:r>
         <w:t>A very powerful scene would be to have the MC be involved in highly politically charge scenes, and then talking to a villager who doesn’t even know that there’s been a change in government.</w:t>
       </w:r>
+      <w:r>
+        <w:t xml:space="preserve"> We should also have separate (perhaps interlinked) routes for the MRPA and LOM play through.</w:t>
+      </w:r>
+    </w:p>
+    <w:p>
+      <w:pPr>
+        <w:rPr>
+          <w:b/>
+        </w:rPr>
+      </w:pPr>
+    </w:p>
+    <w:p>
+      <w:pPr>
+        <w:rPr>
+          <w:b/>
+        </w:rPr>
+      </w:pPr>
+      <w:r>
+        <w:rPr>
+          <w:b/>
+        </w:rPr>
+        <w:t xml:space="preserve">MRPA – </w:t>
+      </w:r>
+      <w:proofErr w:type="spellStart"/>
+      <w:r>
+        <w:rPr>
+          <w:b/>
+        </w:rPr>
+        <w:t>Giralmore</w:t>
+      </w:r>
+      <w:proofErr w:type="spellEnd"/>
+      <w:r>
+        <w:rPr>
+          <w:b/>
+        </w:rPr>
+        <w:t xml:space="preserve"> Region (</w:t>
+      </w:r>
+      <w:proofErr w:type="spellStart"/>
+      <w:r>
+        <w:rPr>
+          <w:b/>
+        </w:rPr>
+        <w:t>Giralmore</w:t>
+      </w:r>
+      <w:proofErr w:type="spellEnd"/>
+      <w:r>
+        <w:rPr>
+          <w:b/>
+        </w:rPr>
+        <w:t xml:space="preserve">, </w:t>
+      </w:r>
+      <w:proofErr w:type="spellStart"/>
+      <w:r>
+        <w:rPr>
+          <w:b/>
+        </w:rPr>
+        <w:t>Ruzno</w:t>
+      </w:r>
+      <w:proofErr w:type="spellEnd"/>
+      <w:r>
+        <w:rPr>
+          <w:b/>
+        </w:rPr>
+        <w:t xml:space="preserve">, </w:t>
+      </w:r>
+      <w:proofErr w:type="spellStart"/>
+      <w:r>
+        <w:rPr>
+          <w:b/>
+        </w:rPr>
+        <w:t>Vanka</w:t>
+      </w:r>
+      <w:proofErr w:type="spellEnd"/>
+      <w:r>
+        <w:rPr>
+          <w:b/>
+        </w:rPr>
+        <w:t xml:space="preserve"> and Madre)</w:t>
+      </w:r>
+    </w:p>
+    <w:p>
+      <w:pPr>
+        <w:rPr>
+          <w:b/>
+        </w:rPr>
+      </w:pPr>
+    </w:p>
+    <w:p>
+      <w:r>
+        <w:t xml:space="preserve">MRPA Mission 1: Celebrating the “victory” at </w:t>
+      </w:r>
+      <w:proofErr w:type="spellStart"/>
+      <w:r>
+        <w:t>Orlotek</w:t>
+      </w:r>
+      <w:proofErr w:type="spellEnd"/>
+    </w:p>
+    <w:p>
+      <w:pPr>
+        <w:pStyle w:val="ListParagraph"/>
+        <w:numPr>
+          <w:ilvl w:val="0"/>
+          <w:numId w:val="17"/>
+        </w:numPr>
+      </w:pPr>
+      <w:r>
+        <w:t xml:space="preserve">The MC is invited to a victory parade in </w:t>
+      </w:r>
+      <w:proofErr w:type="spellStart"/>
+      <w:r>
+        <w:t>Strazova</w:t>
+      </w:r>
+      <w:proofErr w:type="spellEnd"/>
+      <w:r>
+        <w:t xml:space="preserve">, showing the strength of MRPA’s military might and reaffirming control over the citizens, as well as insinuating the degree of </w:t>
+      </w:r>
+      <w:proofErr w:type="spellStart"/>
+      <w:r>
+        <w:t>Torian</w:t>
+      </w:r>
+      <w:proofErr w:type="spellEnd"/>
+      <w:r>
+        <w:t xml:space="preserve"> influence</w:t>
+      </w:r>
+    </w:p>
+    <w:p>
+      <w:pPr>
+        <w:pStyle w:val="ListParagraph"/>
+        <w:numPr>
+          <w:ilvl w:val="0"/>
+          <w:numId w:val="17"/>
+        </w:numPr>
+      </w:pPr>
+      <w:r>
+        <w:t xml:space="preserve"> President </w:t>
+      </w:r>
+      <w:proofErr w:type="spellStart"/>
+      <w:r>
+        <w:t>Montaro</w:t>
+      </w:r>
+      <w:proofErr w:type="spellEnd"/>
+      <w:r>
+        <w:t xml:space="preserve"> gives a victory speech, before underlining the threat of the LOM and why everyone needs to play their part in defeating the enemy</w:t>
+      </w:r>
+    </w:p>
+    <w:p>
+      <w:pPr>
+        <w:pStyle w:val="ListParagraph"/>
+        <w:numPr>
+          <w:ilvl w:val="0"/>
+          <w:numId w:val="17"/>
+        </w:numPr>
+      </w:pPr>
+      <w:r>
+        <w:t xml:space="preserve">LOM is painted as power hungry traitors and </w:t>
+      </w:r>
+      <w:proofErr w:type="spellStart"/>
+      <w:r>
+        <w:t>Hadan</w:t>
+      </w:r>
+      <w:proofErr w:type="spellEnd"/>
+      <w:r>
+        <w:t xml:space="preserve"> colluders.</w:t>
+      </w:r>
+    </w:p>
+    <w:p>
+      <w:pPr>
+        <w:pStyle w:val="ListParagraph"/>
+        <w:numPr>
+          <w:ilvl w:val="0"/>
+          <w:numId w:val="17"/>
+        </w:numPr>
+      </w:pPr>
+      <w:r>
+        <w:t xml:space="preserve">MC is then posted to </w:t>
+      </w:r>
+      <w:proofErr w:type="spellStart"/>
+      <w:r>
+        <w:t>Vank</w:t>
+      </w:r>
+      <w:r>
+        <w:t>a</w:t>
+      </w:r>
+      <w:proofErr w:type="spellEnd"/>
+      <w:r>
+        <w:t xml:space="preserve"> to help with the local administration.</w:t>
+      </w:r>
     </w:p>
     <w:p/>
     <w:p>
+      <w:r>
+        <w:t>MRPA Mission 2: Minor local recruitment drive and gathering exercise</w:t>
+      </w:r>
+    </w:p>
+    <w:p>
+      <w:pPr>
+        <w:pStyle w:val="ListParagraph"/>
+        <w:numPr>
+          <w:ilvl w:val="0"/>
+          <w:numId w:val="29"/>
+        </w:numPr>
+      </w:pPr>
+      <w:r>
+        <w:t>MC is requested to muster a unit of 50 men from the region to send to the frontlines, as well as gathering supplies and taxes</w:t>
+      </w:r>
+    </w:p>
+    <w:p>
+      <w:pPr>
+        <w:pStyle w:val="ListParagraph"/>
+        <w:numPr>
+          <w:ilvl w:val="0"/>
+          <w:numId w:val="29"/>
+        </w:numPr>
+      </w:pPr>
+      <w:r>
+        <w:t>Civilians will have questions about the MRPA’s purpose</w:t>
+      </w:r>
+    </w:p>
+    <w:p>
+      <w:pPr>
+        <w:pStyle w:val="ListParagraph"/>
+        <w:numPr>
+          <w:ilvl w:val="0"/>
+          <w:numId w:val="29"/>
+        </w:numPr>
+      </w:pPr>
+      <w:r>
+        <w:t xml:space="preserve">Moral decisions on whether to recruit children and elderly, whether to use force to hit the quota </w:t>
+      </w:r>
+      <w:proofErr w:type="spellStart"/>
+      <w:r>
+        <w:t>etc</w:t>
+      </w:r>
+      <w:proofErr w:type="spellEnd"/>
+    </w:p>
+    <w:p>
+      <w:pPr>
+        <w:pStyle w:val="ListParagraph"/>
+        <w:numPr>
+          <w:ilvl w:val="0"/>
+          <w:numId w:val="29"/>
+        </w:numPr>
+      </w:pPr>
+      <w:r>
+        <w:t xml:space="preserve">Will have to invest in the training of the men and then sending them off to battle - </w:t>
+      </w:r>
+    </w:p>
+    <w:p/>
+    <w:p>
+      <w:r>
+        <w:t xml:space="preserve">MRPA Mission </w:t>
+      </w:r>
+      <w:r>
+        <w:t>2a</w:t>
+      </w:r>
+      <w:r>
+        <w:t xml:space="preserve">: </w:t>
+      </w:r>
+      <w:r>
+        <w:t>If the MC uses means to hit the quota, the civilians will protest</w:t>
+      </w:r>
+    </w:p>
+    <w:p>
+      <w:pPr>
+        <w:pStyle w:val="ListParagraph"/>
+        <w:numPr>
+          <w:ilvl w:val="0"/>
+          <w:numId w:val="30"/>
+        </w:numPr>
+      </w:pPr>
+      <w:r>
+        <w:t>Civilians start to revolt and protest the high taxes and starvation</w:t>
+      </w:r>
+    </w:p>
+    <w:p>
+      <w:pPr>
+        <w:pStyle w:val="ListParagraph"/>
+        <w:numPr>
+          <w:ilvl w:val="0"/>
+          <w:numId w:val="30"/>
+        </w:numPr>
+      </w:pPr>
+      <w:r>
+        <w:t>Escalation of riots to a full-blown massacre, instigated by other soldiers</w:t>
+      </w:r>
+    </w:p>
+    <w:p>
+      <w:pPr>
+        <w:pStyle w:val="ListParagraph"/>
+        <w:numPr>
+          <w:ilvl w:val="0"/>
+          <w:numId w:val="30"/>
+        </w:numPr>
+      </w:pPr>
+      <w:r>
+        <w:lastRenderedPageBreak/>
+        <w:t>Cover up event led by the MRPA</w:t>
+      </w:r>
+      <w:r>
+        <w:t xml:space="preserve"> – leads to MRPA Mission 3a</w:t>
+      </w:r>
+    </w:p>
+    <w:p/>
+    <w:p>
+      <w:r>
+        <w:t>MRPA Mission 2b: If the MC doesn’t hit the quota, there will be warnings and threats sent to the family</w:t>
+      </w:r>
+      <w:r>
+        <w:t xml:space="preserve"> – the MC’s siblings will get conscripted and sent to the frontline</w:t>
+      </w:r>
+    </w:p>
+    <w:p>
+      <w:pPr>
+        <w:pStyle w:val="ListParagraph"/>
+        <w:numPr>
+          <w:ilvl w:val="0"/>
+          <w:numId w:val="34"/>
+        </w:numPr>
+      </w:pPr>
+      <w:r>
+        <w:t>MC will gain approval amongst the local people as a kind commander</w:t>
+      </w:r>
+    </w:p>
+    <w:p>
+      <w:pPr>
+        <w:pStyle w:val="ListParagraph"/>
+        <w:numPr>
+          <w:ilvl w:val="0"/>
+          <w:numId w:val="34"/>
+        </w:numPr>
+      </w:pPr>
+      <w:r>
+        <w:t xml:space="preserve">MC will be sent to deal with a civil disturbance in a </w:t>
+      </w:r>
+      <w:proofErr w:type="spellStart"/>
+      <w:r>
+        <w:t>neighbouring</w:t>
+      </w:r>
+      <w:proofErr w:type="spellEnd"/>
+      <w:r>
+        <w:t xml:space="preserve"> town</w:t>
+      </w:r>
+    </w:p>
+    <w:p>
+      <w:pPr>
+        <w:pStyle w:val="ListParagraph"/>
+        <w:numPr>
+          <w:ilvl w:val="0"/>
+          <w:numId w:val="34"/>
+        </w:numPr>
+      </w:pPr>
+      <w:r>
+        <w:t>Turns out that there is a widespread food shortage due to the conflict, and people were protesting the high taxes</w:t>
+      </w:r>
+    </w:p>
+    <w:p>
+      <w:pPr>
+        <w:pStyle w:val="ListParagraph"/>
+        <w:numPr>
+          <w:ilvl w:val="0"/>
+          <w:numId w:val="34"/>
+        </w:numPr>
+      </w:pPr>
+      <w:r>
+        <w:t>Escalation of riots to a full-blown massacre, instigated by other soldiers</w:t>
+      </w:r>
+    </w:p>
+    <w:p>
+      <w:pPr>
+        <w:pStyle w:val="ListParagraph"/>
+        <w:numPr>
+          <w:ilvl w:val="0"/>
+          <w:numId w:val="34"/>
+        </w:numPr>
+      </w:pPr>
+      <w:r>
+        <w:t>Cover up event led by the MRPA – leads to MRPA Mission 3a</w:t>
+      </w:r>
+    </w:p>
+    <w:p/>
+    <w:p>
+      <w:r>
+        <w:t xml:space="preserve">MRPA Mission </w:t>
+      </w:r>
+      <w:r>
+        <w:t>3</w:t>
+      </w:r>
+      <w:r>
+        <w:t xml:space="preserve">a: </w:t>
+      </w:r>
+      <w:r>
+        <w:t>MRPA will host a press conference to allay international outrage over concerns of the civilian massacre</w:t>
+      </w:r>
+    </w:p>
+    <w:p>
+      <w:pPr>
+        <w:pStyle w:val="ListParagraph"/>
+        <w:numPr>
+          <w:ilvl w:val="0"/>
+          <w:numId w:val="32"/>
+        </w:numPr>
+      </w:pPr>
+      <w:r>
+        <w:t>MC will be given the choice to continue covering up, or to expose the MRPA</w:t>
+      </w:r>
+    </w:p>
+    <w:p>
+      <w:pPr>
+        <w:pStyle w:val="ListParagraph"/>
+        <w:numPr>
+          <w:ilvl w:val="0"/>
+          <w:numId w:val="32"/>
+        </w:numPr>
+      </w:pPr>
+      <w:r>
+        <w:t>Covering up for the MRPA will lead to a small promotion and lead to MRPA Mission 4</w:t>
+      </w:r>
+    </w:p>
+    <w:p>
+      <w:pPr>
+        <w:pStyle w:val="ListParagraph"/>
+        <w:numPr>
+          <w:ilvl w:val="0"/>
+          <w:numId w:val="32"/>
+        </w:numPr>
+      </w:pPr>
+      <w:r>
+        <w:t>Exposing the MRPA will get the MC thrown into jail, before being busted out by the DFFM/LOM</w:t>
+      </w:r>
+    </w:p>
+    <w:p/>
+    <w:p>
+      <w:r>
+        <w:t xml:space="preserve">MRPA Mission </w:t>
+      </w:r>
+      <w:r>
+        <w:t>4</w:t>
+      </w:r>
+      <w:r>
+        <w:t>: M</w:t>
+      </w:r>
+      <w:r>
+        <w:t xml:space="preserve">C will get posted to </w:t>
+      </w:r>
+      <w:proofErr w:type="spellStart"/>
+      <w:r>
+        <w:t>Lutengrad</w:t>
+      </w:r>
+      <w:proofErr w:type="spellEnd"/>
+      <w:r>
+        <w:t xml:space="preserve">, which will come under siege </w:t>
+      </w:r>
+    </w:p>
+    <w:p>
+      <w:pPr>
+        <w:pStyle w:val="ListParagraph"/>
+        <w:numPr>
+          <w:ilvl w:val="0"/>
+          <w:numId w:val="35"/>
+        </w:numPr>
+      </w:pPr>
+      <w:r>
+        <w:t xml:space="preserve">LOM will launch a large-scale invasion bent on capturing </w:t>
+      </w:r>
+      <w:proofErr w:type="spellStart"/>
+      <w:r>
+        <w:t>Lutengrad</w:t>
+      </w:r>
+      <w:proofErr w:type="spellEnd"/>
+      <w:r>
+        <w:t xml:space="preserve">, and securing a foothold on the western side of </w:t>
+      </w:r>
+      <w:proofErr w:type="spellStart"/>
+      <w:r>
+        <w:t>Morovia</w:t>
+      </w:r>
+      <w:proofErr w:type="spellEnd"/>
+    </w:p>
+    <w:p>
+      <w:pPr>
+        <w:pStyle w:val="ListParagraph"/>
+        <w:numPr>
+          <w:ilvl w:val="0"/>
+          <w:numId w:val="35"/>
+        </w:numPr>
+      </w:pPr>
+      <w:r>
+        <w:t>MC would have been posted there and hence caught in the siege</w:t>
+      </w:r>
+    </w:p>
+    <w:p>
+      <w:pPr>
+        <w:pStyle w:val="ListParagraph"/>
+        <w:numPr>
+          <w:ilvl w:val="0"/>
+          <w:numId w:val="35"/>
+        </w:numPr>
+      </w:pPr>
+      <w:r>
+        <w:t>There can be a number of possible outcomes here – breaking the siege, losing the siege and escaping, or losing the siege and surrendering</w:t>
+      </w:r>
+    </w:p>
+    <w:p/>
+    <w:p>
       <w:pPr>
         <w:rPr>
           <w:b/>
@@ -1450,6 +1951,369 @@
       </w:pPr>
     </w:p>
     <w:p>
+      <w:r>
+        <w:t xml:space="preserve">LOM </w:t>
+      </w:r>
+      <w:r>
+        <w:t>Mission 1:</w:t>
+      </w:r>
+      <w:r>
+        <w:t xml:space="preserve"> Joining the LOM</w:t>
+      </w:r>
+    </w:p>
+    <w:p>
+      <w:pPr>
+        <w:pStyle w:val="ListParagraph"/>
+        <w:numPr>
+          <w:ilvl w:val="0"/>
+          <w:numId w:val="12"/>
+        </w:numPr>
+      </w:pPr>
+      <w:r>
+        <w:t xml:space="preserve">Upon turning against the MRPA, the MC is taken to see the faction leader, General </w:t>
+      </w:r>
+      <w:proofErr w:type="spellStart"/>
+      <w:r>
+        <w:t>Kontessa</w:t>
+      </w:r>
+      <w:proofErr w:type="spellEnd"/>
+    </w:p>
+    <w:p>
+      <w:pPr>
+        <w:pStyle w:val="ListParagraph"/>
+        <w:numPr>
+          <w:ilvl w:val="0"/>
+          <w:numId w:val="12"/>
+        </w:numPr>
+      </w:pPr>
+      <w:r>
+        <w:t>&lt;insert significant hardship here&gt;</w:t>
+      </w:r>
+    </w:p>
+    <w:p>
+      <w:pPr>
+        <w:pStyle w:val="ListParagraph"/>
+        <w:numPr>
+          <w:ilvl w:val="0"/>
+          <w:numId w:val="12"/>
+        </w:numPr>
+      </w:pPr>
+      <w:r>
+        <w:t xml:space="preserve">General </w:t>
+      </w:r>
+      <w:proofErr w:type="spellStart"/>
+      <w:r>
+        <w:t>Kontessa</w:t>
+      </w:r>
+      <w:proofErr w:type="spellEnd"/>
+      <w:r>
+        <w:t xml:space="preserve"> gives the MC and new recruits a speech about the future he envisions for </w:t>
+      </w:r>
+      <w:proofErr w:type="spellStart"/>
+      <w:r>
+        <w:t>Morovia</w:t>
+      </w:r>
+      <w:proofErr w:type="spellEnd"/>
+    </w:p>
+    <w:p>
+      <w:pPr>
+        <w:pStyle w:val="ListParagraph"/>
+        <w:numPr>
+          <w:ilvl w:val="0"/>
+          <w:numId w:val="12"/>
+        </w:numPr>
+      </w:pPr>
+      <w:r>
+        <w:t xml:space="preserve">MRPA is painted as weak </w:t>
+      </w:r>
+      <w:proofErr w:type="spellStart"/>
+      <w:r>
+        <w:t>Torian</w:t>
+      </w:r>
+      <w:proofErr w:type="spellEnd"/>
+      <w:r>
+        <w:t xml:space="preserve"> lap dogs who are selling out the country</w:t>
+      </w:r>
+    </w:p>
+    <w:p>
+      <w:pPr>
+        <w:pStyle w:val="ListParagraph"/>
+        <w:numPr>
+          <w:ilvl w:val="0"/>
+          <w:numId w:val="12"/>
+        </w:numPr>
+      </w:pPr>
+      <w:r>
+        <w:t>&lt;killing a</w:t>
+      </w:r>
+      <w:r>
+        <w:t xml:space="preserve"> </w:t>
+      </w:r>
+      <w:proofErr w:type="spellStart"/>
+      <w:r>
+        <w:t>Torian</w:t>
+      </w:r>
+      <w:proofErr w:type="spellEnd"/>
+      <w:r>
+        <w:t xml:space="preserve"> prisoner scene&gt;</w:t>
+      </w:r>
+    </w:p>
+    <w:p>
+      <w:pPr>
+        <w:pStyle w:val="ListParagraph"/>
+        <w:numPr>
+          <w:ilvl w:val="0"/>
+          <w:numId w:val="12"/>
+        </w:numPr>
+      </w:pPr>
+      <w:r>
+        <w:t xml:space="preserve">MC is then posted to </w:t>
+      </w:r>
+      <w:proofErr w:type="spellStart"/>
+      <w:r>
+        <w:t>Novina</w:t>
+      </w:r>
+      <w:proofErr w:type="spellEnd"/>
+    </w:p>
+    <w:p/>
+    <w:p>
+      <w:r>
+        <w:t xml:space="preserve">LOM Mission </w:t>
+      </w:r>
+      <w:r>
+        <w:t>2</w:t>
+      </w:r>
+      <w:r>
+        <w:t xml:space="preserve">: </w:t>
+      </w:r>
+      <w:r>
+        <w:t>Guerilla Warfare against MRPA</w:t>
+      </w:r>
+    </w:p>
+    <w:p>
+      <w:pPr>
+        <w:pStyle w:val="ListParagraph"/>
+        <w:numPr>
+          <w:ilvl w:val="0"/>
+          <w:numId w:val="36"/>
+        </w:numPr>
+      </w:pPr>
+      <w:r>
+        <w:t>MC is asked to commit guerilla warfare against the MRPA and to lay ambushes on the highways to hit merchants/MRPA units</w:t>
+      </w:r>
+    </w:p>
+    <w:p>
+      <w:pPr>
+        <w:pStyle w:val="ListParagraph"/>
+        <w:numPr>
+          <w:ilvl w:val="0"/>
+          <w:numId w:val="36"/>
+        </w:numPr>
+      </w:pPr>
+      <w:r>
+        <w:t xml:space="preserve">This can open up a series of interesting moral events (whether to attack civilians </w:t>
+      </w:r>
+      <w:proofErr w:type="spellStart"/>
+      <w:r>
+        <w:t>etc</w:t>
+      </w:r>
+      <w:proofErr w:type="spellEnd"/>
+      <w:r>
+        <w:t>)</w:t>
+      </w:r>
+    </w:p>
+    <w:p>
+      <w:pPr>
+        <w:pStyle w:val="ListParagraph"/>
+        <w:numPr>
+          <w:ilvl w:val="0"/>
+          <w:numId w:val="36"/>
+        </w:numPr>
+      </w:pPr>
+      <w:r>
+        <w:t>Eventually asked to attack soft civilian targets like factories and kill civilian targets</w:t>
+      </w:r>
+    </w:p>
+    <w:p/>
+    <w:p>
+      <w:r>
+        <w:t>LOM</w:t>
+      </w:r>
+      <w:r>
+        <w:t xml:space="preserve"> Mission </w:t>
+      </w:r>
+      <w:r>
+        <w:t>3</w:t>
+      </w:r>
+      <w:r>
+        <w:t xml:space="preserve">: </w:t>
+      </w:r>
+      <w:r>
+        <w:t xml:space="preserve">Arms/drugs smuggling from </w:t>
+      </w:r>
+      <w:proofErr w:type="spellStart"/>
+      <w:r>
+        <w:t>Hada</w:t>
+      </w:r>
+      <w:proofErr w:type="spellEnd"/>
+    </w:p>
+    <w:p>
+      <w:pPr>
+        <w:pStyle w:val="ListParagraph"/>
+        <w:numPr>
+          <w:ilvl w:val="0"/>
+          <w:numId w:val="37"/>
+        </w:numPr>
+      </w:pPr>
+      <w:r>
+        <w:lastRenderedPageBreak/>
+        <w:t xml:space="preserve">MC </w:t>
+      </w:r>
+      <w:r>
+        <w:t xml:space="preserve">will be tasked with running weapons over from </w:t>
+      </w:r>
+      <w:proofErr w:type="spellStart"/>
+      <w:r>
+        <w:t>Hada</w:t>
+      </w:r>
+      <w:proofErr w:type="spellEnd"/>
+      <w:r>
+        <w:t>, which will introduce the concept of foreign intervention and support for LOM against MRPA</w:t>
+      </w:r>
+    </w:p>
+    <w:p>
+      <w:pPr>
+        <w:pStyle w:val="ListParagraph"/>
+        <w:numPr>
+          <w:ilvl w:val="0"/>
+          <w:numId w:val="37"/>
+        </w:numPr>
+      </w:pPr>
+      <w:r>
+        <w:t>Smuggling drugs for sale could be a double-edged moral sword – selling evil for the greater good</w:t>
+      </w:r>
+    </w:p>
+    <w:p>
+      <w:pPr>
+        <w:pStyle w:val="ListParagraph"/>
+        <w:numPr>
+          <w:ilvl w:val="0"/>
+          <w:numId w:val="37"/>
+        </w:numPr>
+      </w:pPr>
+      <w:r>
+        <w:t>Funding the LOM movement via not so noble methods</w:t>
+      </w:r>
+    </w:p>
+    <w:p/>
+    <w:p>
+      <w:r>
+        <w:t xml:space="preserve">LOM Mission </w:t>
+      </w:r>
+      <w:r>
+        <w:t>4</w:t>
+      </w:r>
+      <w:r>
+        <w:t xml:space="preserve">: </w:t>
+      </w:r>
+      <w:r>
+        <w:t>MRPA press conference instigates invasion</w:t>
+      </w:r>
+    </w:p>
+    <w:p>
+      <w:pPr>
+        <w:pStyle w:val="ListParagraph"/>
+        <w:numPr>
+          <w:ilvl w:val="0"/>
+          <w:numId w:val="38"/>
+        </w:numPr>
+      </w:pPr>
+      <w:r>
+        <w:t xml:space="preserve">MRPA press conference post war crimes </w:t>
+      </w:r>
+      <w:proofErr w:type="gramStart"/>
+      <w:r>
+        <w:t>is</w:t>
+      </w:r>
+      <w:proofErr w:type="gramEnd"/>
+      <w:r>
+        <w:t xml:space="preserve"> broad cast – huge sense of injustice as LOM propaganda shows MRPA massacres</w:t>
+      </w:r>
+    </w:p>
+    <w:p>
+      <w:pPr>
+        <w:pStyle w:val="ListParagraph"/>
+        <w:numPr>
+          <w:ilvl w:val="0"/>
+          <w:numId w:val="38"/>
+        </w:numPr>
+      </w:pPr>
+      <w:r>
+        <w:t>MRPA belittles LOM and assures that they will regain control shortly</w:t>
+      </w:r>
+    </w:p>
+    <w:p>
+      <w:pPr>
+        <w:pStyle w:val="ListParagraph"/>
+        <w:numPr>
+          <w:ilvl w:val="0"/>
+          <w:numId w:val="38"/>
+        </w:numPr>
+      </w:pPr>
+      <w:r>
+        <w:t xml:space="preserve">Rapid mustering of troops for major assault on </w:t>
+      </w:r>
+      <w:proofErr w:type="spellStart"/>
+      <w:r>
+        <w:t>Lutengrad</w:t>
+      </w:r>
+      <w:proofErr w:type="spellEnd"/>
+      <w:r>
+        <w:t xml:space="preserve"> to prove a point</w:t>
+      </w:r>
+    </w:p>
+    <w:p>
+      <w:pPr>
+        <w:pStyle w:val="ListParagraph"/>
+        <w:numPr>
+          <w:ilvl w:val="0"/>
+          <w:numId w:val="38"/>
+        </w:numPr>
+      </w:pPr>
+      <w:r>
+        <w:t>MC will be entrusted with leading his/her men on assault</w:t>
+      </w:r>
+    </w:p>
+    <w:p>
+      <w:pPr>
+        <w:pStyle w:val="ListParagraph"/>
+        <w:numPr>
+          <w:ilvl w:val="0"/>
+          <w:numId w:val="38"/>
+        </w:numPr>
+      </w:pPr>
+      <w:r>
+        <w:t xml:space="preserve">Possible outcomes: victorious &amp; capture </w:t>
+      </w:r>
+      <w:proofErr w:type="spellStart"/>
+      <w:r>
+        <w:t>lutengrad</w:t>
+      </w:r>
+      <w:proofErr w:type="spellEnd"/>
+      <w:r>
+        <w:t xml:space="preserve">, lose and retreat from </w:t>
+      </w:r>
+      <w:proofErr w:type="spellStart"/>
+      <w:r>
+        <w:t>lutengrad</w:t>
+      </w:r>
+      <w:proofErr w:type="spellEnd"/>
+      <w:r>
+        <w:t>, lose and captured by MRPA</w:t>
+      </w:r>
+    </w:p>
+    <w:p/>
+    <w:p>
       <w:pPr>
         <w:rPr>
           <w:b/>
@@ -1459,369 +2323,18 @@
         <w:rPr>
           <w:b/>
         </w:rPr>
-        <w:t xml:space="preserve">MRPA – </w:t>
-      </w:r>
-      <w:proofErr w:type="spellStart"/>
-      <w:r>
-        <w:rPr>
-          <w:b/>
-        </w:rPr>
-        <w:t>Giralmore</w:t>
-      </w:r>
-      <w:proofErr w:type="spellEnd"/>
-      <w:r>
-        <w:rPr>
-          <w:b/>
-        </w:rPr>
-        <w:t xml:space="preserve"> Region (</w:t>
-      </w:r>
-      <w:proofErr w:type="spellStart"/>
-      <w:r>
-        <w:rPr>
-          <w:b/>
-        </w:rPr>
-        <w:t>Giralmore</w:t>
-      </w:r>
-      <w:proofErr w:type="spellEnd"/>
-      <w:r>
-        <w:rPr>
-          <w:b/>
-        </w:rPr>
-        <w:t xml:space="preserve">, </w:t>
-      </w:r>
-      <w:proofErr w:type="spellStart"/>
-      <w:r>
-        <w:rPr>
-          <w:b/>
-        </w:rPr>
-        <w:t>Ruzno</w:t>
-      </w:r>
-      <w:proofErr w:type="spellEnd"/>
-      <w:r>
-        <w:rPr>
-          <w:b/>
-        </w:rPr>
-        <w:t xml:space="preserve">, </w:t>
-      </w:r>
-      <w:proofErr w:type="spellStart"/>
-      <w:r>
-        <w:rPr>
-          <w:b/>
-        </w:rPr>
-        <w:t>Vanka</w:t>
-      </w:r>
-      <w:proofErr w:type="spellEnd"/>
-      <w:r>
-        <w:rPr>
-          <w:b/>
-        </w:rPr>
-        <w:t xml:space="preserve"> and Madre)</w:t>
-      </w:r>
-    </w:p>
-    <w:p>
-      <w:pPr>
-        <w:rPr>
-          <w:b/>
-        </w:rPr>
-      </w:pPr>
-    </w:p>
-    <w:p>
-      <w:r>
-        <w:t xml:space="preserve">LOM </w:t>
-      </w:r>
-      <w:r>
-        <w:t>Mission 1:</w:t>
-      </w:r>
-      <w:r>
-        <w:t xml:space="preserve"> Joining the LOM</w:t>
-      </w:r>
-    </w:p>
-    <w:p>
-      <w:pPr>
-        <w:pStyle w:val="ListParagraph"/>
-        <w:numPr>
-          <w:ilvl w:val="0"/>
-          <w:numId w:val="12"/>
-        </w:numPr>
-      </w:pPr>
-      <w:r>
-        <w:t xml:space="preserve">Upon turning against the MRPA, the MC is taken to see the faction leader, General </w:t>
-      </w:r>
-      <w:proofErr w:type="spellStart"/>
-      <w:r>
-        <w:t>Kontessa</w:t>
-      </w:r>
-      <w:proofErr w:type="spellEnd"/>
-    </w:p>
-    <w:p>
-      <w:pPr>
-        <w:pStyle w:val="ListParagraph"/>
-        <w:numPr>
-          <w:ilvl w:val="0"/>
-          <w:numId w:val="12"/>
-        </w:numPr>
-      </w:pPr>
-      <w:r>
-        <w:t>&lt;insert significant hardship here&gt;</w:t>
-      </w:r>
-    </w:p>
-    <w:p>
-      <w:pPr>
-        <w:pStyle w:val="ListParagraph"/>
-        <w:numPr>
-          <w:ilvl w:val="0"/>
-          <w:numId w:val="12"/>
-        </w:numPr>
-      </w:pPr>
-      <w:r>
-        <w:t xml:space="preserve">General </w:t>
-      </w:r>
-      <w:proofErr w:type="spellStart"/>
-      <w:r>
-        <w:t>Kontessa</w:t>
-      </w:r>
-      <w:proofErr w:type="spellEnd"/>
-      <w:r>
-        <w:t xml:space="preserve"> gives the MC and new recruits a speech about the future he envisions for </w:t>
-      </w:r>
-      <w:proofErr w:type="spellStart"/>
-      <w:r>
-        <w:t>Morovia</w:t>
-      </w:r>
-      <w:proofErr w:type="spellEnd"/>
-    </w:p>
-    <w:p>
-      <w:pPr>
-        <w:pStyle w:val="ListParagraph"/>
-        <w:numPr>
-          <w:ilvl w:val="0"/>
-          <w:numId w:val="12"/>
-        </w:numPr>
-      </w:pPr>
-      <w:r>
-        <w:t xml:space="preserve">MRPA is painted as weak </w:t>
-      </w:r>
-      <w:proofErr w:type="spellStart"/>
-      <w:r>
-        <w:t>Torian</w:t>
-      </w:r>
-      <w:proofErr w:type="spellEnd"/>
-      <w:r>
-        <w:t xml:space="preserve"> lap dogs who are selling out the country</w:t>
-      </w:r>
-    </w:p>
-    <w:p>
-      <w:pPr>
-        <w:pStyle w:val="ListParagraph"/>
-        <w:numPr>
-          <w:ilvl w:val="0"/>
-          <w:numId w:val="12"/>
-        </w:numPr>
-      </w:pPr>
-      <w:r>
-        <w:t>&lt;killing a</w:t>
-      </w:r>
-      <w:r>
-        <w:t xml:space="preserve"> </w:t>
-      </w:r>
-      <w:proofErr w:type="spellStart"/>
-      <w:r>
-        <w:t>Torian</w:t>
-      </w:r>
-      <w:proofErr w:type="spellEnd"/>
-      <w:r>
-        <w:t xml:space="preserve"> prisoner scene&gt;</w:t>
-      </w:r>
-    </w:p>
-    <w:p>
-      <w:pPr>
-        <w:pStyle w:val="ListParagraph"/>
-        <w:numPr>
-          <w:ilvl w:val="0"/>
-          <w:numId w:val="12"/>
-        </w:numPr>
-      </w:pPr>
-      <w:r>
-        <w:t xml:space="preserve">MC is then posted to </w:t>
-      </w:r>
-      <w:proofErr w:type="spellStart"/>
-      <w:r>
-        <w:t>Novina</w:t>
-      </w:r>
-      <w:proofErr w:type="spellEnd"/>
-    </w:p>
-    <w:p/>
-    <w:p>
-      <w:r>
-        <w:t>MRPA</w:t>
-      </w:r>
-      <w:r>
-        <w:t xml:space="preserve"> Mission 1: </w:t>
-      </w:r>
-      <w:r>
-        <w:t xml:space="preserve">Celebrating the “victory” at </w:t>
-      </w:r>
-      <w:proofErr w:type="spellStart"/>
-      <w:r>
-        <w:t>Orlotek</w:t>
-      </w:r>
-      <w:proofErr w:type="spellEnd"/>
-    </w:p>
-    <w:p>
-      <w:pPr>
-        <w:pStyle w:val="ListParagraph"/>
-        <w:numPr>
-          <w:ilvl w:val="0"/>
-          <w:numId w:val="17"/>
-        </w:numPr>
-      </w:pPr>
-      <w:r>
-        <w:t xml:space="preserve">The MC is invited to a victory parade in </w:t>
-      </w:r>
-      <w:proofErr w:type="spellStart"/>
-      <w:r>
-        <w:t>Strazova</w:t>
-      </w:r>
-      <w:proofErr w:type="spellEnd"/>
-      <w:r>
-        <w:t>, showing the strength of MRPA’s military might and reaffirming control over the citizens</w:t>
-      </w:r>
-      <w:r>
-        <w:t xml:space="preserve">, as well as insinuating the degree of </w:t>
-      </w:r>
-      <w:proofErr w:type="spellStart"/>
-      <w:r>
-        <w:t>Torian</w:t>
-      </w:r>
-      <w:proofErr w:type="spellEnd"/>
-      <w:r>
-        <w:t xml:space="preserve"> influence</w:t>
-      </w:r>
-    </w:p>
-    <w:p>
-      <w:pPr>
-        <w:pStyle w:val="ListParagraph"/>
-        <w:numPr>
-          <w:ilvl w:val="0"/>
-          <w:numId w:val="17"/>
-        </w:numPr>
-      </w:pPr>
-      <w:r>
-        <w:t xml:space="preserve"> President </w:t>
-      </w:r>
-      <w:proofErr w:type="spellStart"/>
-      <w:r>
-        <w:t>Montaro</w:t>
-      </w:r>
-      <w:proofErr w:type="spellEnd"/>
-      <w:r>
-        <w:t xml:space="preserve"> gives a victory speech, before underlining the threat of the LOM and why everyone needs to play their part in defeating the enemy</w:t>
-      </w:r>
-    </w:p>
-    <w:p>
-      <w:pPr>
-        <w:pStyle w:val="ListParagraph"/>
-        <w:numPr>
-          <w:ilvl w:val="0"/>
-          <w:numId w:val="17"/>
-        </w:numPr>
-      </w:pPr>
-      <w:r>
-        <w:t xml:space="preserve">LOM is painted as power hungry traitors and </w:t>
-      </w:r>
-      <w:proofErr w:type="spellStart"/>
-      <w:r>
-        <w:t>Hadan</w:t>
-      </w:r>
-      <w:proofErr w:type="spellEnd"/>
-      <w:r>
-        <w:t xml:space="preserve"> colluders.</w:t>
-      </w:r>
-    </w:p>
-    <w:p>
-      <w:pPr>
-        <w:pStyle w:val="ListParagraph"/>
-        <w:numPr>
-          <w:ilvl w:val="0"/>
-          <w:numId w:val="17"/>
-        </w:numPr>
-      </w:pPr>
-      <w:r>
-        <w:t xml:space="preserve">MC is then posted to </w:t>
-      </w:r>
-      <w:proofErr w:type="spellStart"/>
-      <w:r>
-        <w:t>Vanka</w:t>
-      </w:r>
-      <w:proofErr w:type="spellEnd"/>
-    </w:p>
-    <w:p/>
-    <w:p>
-      <w:r>
-        <w:t>Communal Event 1</w:t>
-      </w:r>
-      <w:r>
-        <w:t xml:space="preserve">: Serving the </w:t>
-      </w:r>
-      <w:proofErr w:type="spellStart"/>
-      <w:r>
-        <w:t>Morovian</w:t>
-      </w:r>
-      <w:proofErr w:type="spellEnd"/>
-      <w:r>
-        <w:t xml:space="preserve"> people</w:t>
-      </w:r>
-    </w:p>
-    <w:p>
-      <w:pPr>
-        <w:pStyle w:val="ListParagraph"/>
-        <w:numPr>
-          <w:ilvl w:val="0"/>
-          <w:numId w:val="13"/>
-        </w:numPr>
-      </w:pPr>
-      <w:r>
-        <w:lastRenderedPageBreak/>
-        <w:t>Civilians are running out of food supplies due to a bad harvest</w:t>
-      </w:r>
-    </w:p>
-    <w:p>
-      <w:pPr>
-        <w:pStyle w:val="ListParagraph"/>
-        <w:numPr>
-          <w:ilvl w:val="0"/>
-          <w:numId w:val="13"/>
-        </w:numPr>
-      </w:pPr>
-      <w:r>
-        <w:t>Ask MC to help deliver 1000 units of supplies from other towns</w:t>
-      </w:r>
-    </w:p>
-    <w:p>
-      <w:pPr>
-        <w:pStyle w:val="ListParagraph"/>
-        <w:numPr>
-          <w:ilvl w:val="0"/>
-          <w:numId w:val="13"/>
-        </w:numPr>
-      </w:pPr>
-      <w:r>
-        <w:t>Simple gather and deliver m</w:t>
-      </w:r>
+        <w:t>Communal Events</w:t>
+      </w:r>
+    </w:p>
+    <w:p>
       <w:bookmarkStart w:id="4" w:name="_GoBack"/>
       <w:bookmarkEnd w:id="4"/>
-      <w:r>
-        <w:t>ission</w:t>
-      </w:r>
     </w:p>
     <w:p>
       <w:r>
         <w:t>Communal Event 1</w:t>
       </w:r>
       <w:r>
-        <w:t>a</w:t>
-      </w:r>
-      <w:r>
         <w:t xml:space="preserve">: Serving the </w:t>
       </w:r>
       <w:proofErr w:type="spellStart"/>
@@ -1838,6 +2351,55 @@
         <w:pStyle w:val="ListParagraph"/>
         <w:numPr>
           <w:ilvl w:val="0"/>
+          <w:numId w:val="13"/>
+        </w:numPr>
+      </w:pPr>
+      <w:r>
+        <w:t>Civilians are running out of food supplies due to a bad harvest</w:t>
+      </w:r>
+    </w:p>
+    <w:p>
+      <w:pPr>
+        <w:pStyle w:val="ListParagraph"/>
+        <w:numPr>
+          <w:ilvl w:val="0"/>
+          <w:numId w:val="13"/>
+        </w:numPr>
+      </w:pPr>
+      <w:r>
+        <w:t>Ask MC to help deliver 1000 units of supplies from other towns</w:t>
+      </w:r>
+    </w:p>
+    <w:p>
+      <w:pPr>
+        <w:pStyle w:val="ListParagraph"/>
+        <w:numPr>
+          <w:ilvl w:val="0"/>
+          <w:numId w:val="13"/>
+        </w:numPr>
+      </w:pPr>
+      <w:r>
+        <w:t>Simple gather and deliver mission</w:t>
+      </w:r>
+    </w:p>
+    <w:p>
+      <w:r>
+        <w:t xml:space="preserve">Communal Event 1a: Serving the </w:t>
+      </w:r>
+      <w:proofErr w:type="spellStart"/>
+      <w:r>
+        <w:t>Morovian</w:t>
+      </w:r>
+      <w:proofErr w:type="spellEnd"/>
+      <w:r>
+        <w:t xml:space="preserve"> people</w:t>
+      </w:r>
+    </w:p>
+    <w:p>
+      <w:pPr>
+        <w:pStyle w:val="ListParagraph"/>
+        <w:numPr>
+          <w:ilvl w:val="0"/>
           <w:numId w:val="27"/>
         </w:numPr>
       </w:pPr>
@@ -1868,16 +2430,7 @@
     <w:p/>
     <w:p>
       <w:r>
-        <w:t xml:space="preserve">Communal Event </w:t>
-      </w:r>
-      <w:r>
-        <w:t>2</w:t>
-      </w:r>
-      <w:r>
-        <w:t xml:space="preserve">: </w:t>
-      </w:r>
-      <w:r>
-        <w:t>Bandits</w:t>
+        <w:t>Communal Event 2: Bandits</w:t>
       </w:r>
       <w:r>
         <w:t xml:space="preserve"> (contingent of whether the MC killed the civilians in the beginning)</w:t>
@@ -1917,13 +2470,7 @@
     </w:p>
     <w:p>
       <w:r>
-        <w:t>Communal Event 2</w:t>
-      </w:r>
-      <w:r>
-        <w:t>a</w:t>
-      </w:r>
-      <w:r>
-        <w:t>: Bandits (contingent of whether the MC killed the civilians in the beginning)</w:t>
+        <w:t>Communal Event 2a: Bandits (contingent of whether the MC killed the civilians in the beginning)</w:t>
       </w:r>
     </w:p>
     <w:p>
@@ -1961,16 +2508,7 @@
     <w:p/>
     <w:p>
       <w:r>
-        <w:t xml:space="preserve">Communal Event </w:t>
-      </w:r>
-      <w:r>
-        <w:t>3</w:t>
-      </w:r>
-      <w:r>
-        <w:t xml:space="preserve">: </w:t>
-      </w:r>
-      <w:r>
-        <w:t>Family Dispute</w:t>
+        <w:t>Communal Event 3: Family Dispute</w:t>
       </w:r>
     </w:p>
     <w:p>
@@ -2028,13 +2566,7 @@
     <w:p/>
     <w:p>
       <w:r>
-        <w:t xml:space="preserve">MRPA Mission </w:t>
-      </w:r>
-      <w:r>
-        <w:t>2</w:t>
-      </w:r>
-      <w:r>
-        <w:t xml:space="preserve">: Celebrating the “victory” at </w:t>
+        <w:t xml:space="preserve">MRPA Mission 2: Celebrating the “victory” at </w:t>
       </w:r>
       <w:proofErr w:type="spellStart"/>
       <w:r>
@@ -2051,6 +2583,7 @@
         </w:numPr>
       </w:pPr>
       <w:r>
+        <w:lastRenderedPageBreak/>
         <w:t xml:space="preserve">The MC is invited to a victory parade in </w:t>
       </w:r>
       <w:proofErr w:type="spellStart"/>
@@ -2236,7 +2769,6 @@
         </w:numPr>
       </w:pPr>
       <w:r>
-        <w:lastRenderedPageBreak/>
         <w:t>Civilians come to MC in support, but at high financial cost</w:t>
       </w:r>
     </w:p>
@@ -2326,16 +2858,7 @@
     <w:p/>
     <w:p>
       <w:r>
-        <w:t xml:space="preserve">Communal Event </w:t>
-      </w:r>
-      <w:r>
-        <w:t>6</w:t>
-      </w:r>
-      <w:r>
-        <w:t xml:space="preserve">: </w:t>
-      </w:r>
-      <w:r>
-        <w:t>Escorting high-level officials</w:t>
+        <w:t>Communal Event 6: Escorting high-level officials</w:t>
       </w:r>
     </w:p>
     <w:p>
@@ -2436,6 +2959,7 @@
         </w:numPr>
       </w:pPr>
       <w:r>
+        <w:lastRenderedPageBreak/>
         <w:t>MC leaks documents and is found out - faction suffers significantly and loses support, MC is persecuted and forced to defect</w:t>
       </w:r>
     </w:p>
@@ -2571,7 +3095,6 @@
         </w:numPr>
       </w:pPr>
       <w:r>
-        <w:lastRenderedPageBreak/>
         <w:t>MC can lead a raid to capture key resource points on the map - this can play out as side quest that can significantly impact the economics of the game world as well as the ability to perform certain tasks/ recruit</w:t>
       </w:r>
     </w:p>
@@ -2725,15 +3248,7 @@
         </w:numPr>
       </w:pPr>
       <w:r>
-        <w:t xml:space="preserve">Throughout the game, there might be times where the MC loses a </w:t>
-      </w:r>
-      <w:proofErr w:type="gramStart"/>
-      <w:r>
-        <w:t>battle, or</w:t>
-      </w:r>
-      <w:proofErr w:type="gramEnd"/>
-      <w:r>
-        <w:t xml:space="preserve"> is captured by the enemy. At this point, there will be several alternative scenes that can happen.</w:t>
+        <w:t>Throughout the game, there might be times where the MC loses a battle, or is captured by the enemy. At this point, there will be several alternative scenes that can happen.</w:t>
       </w:r>
     </w:p>
     <w:p>
@@ -2833,6 +3348,7 @@
         </w:numPr>
       </w:pPr>
       <w:r>
+        <w:lastRenderedPageBreak/>
         <w:t xml:space="preserve">The MC will initially be met with hostility, called a </w:t>
       </w:r>
       <w:proofErr w:type="spellStart"/>
@@ -2940,7 +3456,6 @@
         </w:numPr>
       </w:pPr>
       <w:r>
-        <w:lastRenderedPageBreak/>
         <w:t>The MC would initially be overseeing a conflict region, and be forced to surrender civilians to the USS for peacekeeping with the promise that they will be kept safe</w:t>
       </w:r>
     </w:p>
@@ -3225,11 +3740,7 @@
       </w:r>
       <w:proofErr w:type="gramEnd"/>
       <w:r>
-        <w:t xml:space="preserve"> emancipated man begging for the soldiers to let him out and bring him somewhere safe, so he can see his family again. His face is deformed, flattened to one </w:t>
-      </w:r>
-      <w:r>
-        <w:lastRenderedPageBreak/>
-        <w:t>side where one eye doesn't work, his legs have been chopped off and are festering where the open wounds are. One look will tell the player that this man will not live long.</w:t>
+        <w:t xml:space="preserve"> emancipated man begging for the soldiers to let him out and bring him somewhere safe, so he can see his family again. His face is deformed, flattened to one side where one eye doesn't work, his legs have been chopped off and are festering where the open wounds are. One look will tell the player that this man will not live long.</w:t>
       </w:r>
     </w:p>
     <w:p>
@@ -3262,15 +3773,7 @@
         </w:numPr>
       </w:pPr>
       <w:r>
-        <w:t xml:space="preserve">Let the man out (soldiers will find the key in the drawers nearby) and apply first aid. The man can be sent back to a refugee </w:t>
-      </w:r>
-      <w:proofErr w:type="gramStart"/>
-      <w:r>
-        <w:t>camp</w:t>
-      </w:r>
-      <w:proofErr w:type="gramEnd"/>
-      <w:r>
-        <w:t xml:space="preserve"> but it will cost the player time and resources. If the player returns to visit the refugee </w:t>
+        <w:t xml:space="preserve">Let the man out (soldiers will find the key in the drawers nearby) and apply first aid. The man can be sent back to a refugee camp but it will cost the player time and resources. If the player returns to visit the refugee </w:t>
       </w:r>
       <w:proofErr w:type="gramStart"/>
       <w:r>
@@ -3339,22 +3842,14 @@
       </w:r>
       <w:proofErr w:type="spellEnd"/>
       <w:r>
-        <w:t xml:space="preserve"> ending that would otherwise be impossible to get. The dog could make it easier for players to develop relationships with other </w:t>
+        <w:t xml:space="preserve"> ending that would otherwise be impossible to get. The dog could make it easier for players to develop relationships with other characters, or be used as a distraction. </w:t>
       </w:r>
       <w:proofErr w:type="gramStart"/>
       <w:r>
-        <w:t>characters, or</w:t>
+        <w:t>However</w:t>
       </w:r>
       <w:proofErr w:type="gramEnd"/>
       <w:r>
-        <w:t xml:space="preserve"> be used as a distraction. </w:t>
-      </w:r>
-      <w:proofErr w:type="gramStart"/>
-      <w:r>
-        <w:t>However</w:t>
-      </w:r>
-      <w:proofErr w:type="gramEnd"/>
-      <w:r>
         <w:t xml:space="preserve"> the dog will drain the players resources quicker and is another life they have to consider.</w:t>
       </w:r>
     </w:p>
@@ -3370,7 +3865,14 @@
         <w:rPr>
           <w:i/>
         </w:rPr>
-        <w:t xml:space="preserve">AN: The dog might be a lot of work because we have to sort of shoe-horn it into a bunch of scenarios so that its presence is made known and players will develop stronger connections with it. Events could be built around the dog, increasing the dog’s loyalty intelligence and enabling it to perform more riskier or elaborate tasks. </w:t>
+        <w:t xml:space="preserve">AN: The dog might be a lot of work because we have to sort of shoe-horn it into a bunch of scenarios so that its presence is made known and players will develop stronger </w:t>
+      </w:r>
+      <w:r>
+        <w:rPr>
+          <w:i/>
+        </w:rPr>
+        <w:lastRenderedPageBreak/>
+        <w:t xml:space="preserve">connections with it. Events could be built around the dog, increasing the dog’s loyalty intelligence and enabling it to perform more riskier or elaborate tasks. </w:t>
       </w:r>
       <w:commentRangeEnd w:id="8"/>
       <w:r>
@@ -3654,6 +4156,7 @@
         </w:numPr>
       </w:pPr>
       <w:r>
+        <w:lastRenderedPageBreak/>
         <w:t>I’m just a single piece in this giant game board. Hard to say from my point of view.</w:t>
       </w:r>
     </w:p>
@@ -3824,7 +4327,6 @@
         <w:rPr>
           <w:i/>
         </w:rPr>
-        <w:lastRenderedPageBreak/>
         <w:t>There may not be many major in-game consequences to the choices the player makes here, but perhaps if there is a morality/loyalty mechanic implemented these choices may impact it.</w:t>
       </w:r>
     </w:p>
@@ -3951,21 +4453,7 @@
         <w:rPr>
           <w:color w:val="000000"/>
         </w:rPr>
-        <w:t xml:space="preserve">Yeah maybe this can be changed to a concentration camp instead of a </w:t>
-      </w:r>
-      <w:proofErr w:type="spellStart"/>
-      <w:r>
-        <w:rPr>
-          <w:color w:val="000000"/>
-        </w:rPr>
-        <w:t>a</w:t>
-      </w:r>
-      <w:proofErr w:type="spellEnd"/>
-      <w:r>
-        <w:rPr>
-          <w:color w:val="000000"/>
-        </w:rPr>
-        <w:t xml:space="preserve"> science experiment</w:t>
+        <w:t>Yeah maybe this can be changed to a concentration camp instead of a a science experiment</w:t>
       </w:r>
     </w:p>
   </w:comment>
@@ -4009,28 +4497,12 @@
           <w:color w:val="000000"/>
         </w:rPr>
       </w:pPr>
-      <w:proofErr w:type="spellStart"/>
       <w:r>
         <w:rPr>
           <w:color w:val="000000"/>
         </w:rPr>
-        <w:t>Torians</w:t>
-      </w:r>
-      <w:proofErr w:type="spellEnd"/>
-      <w:r>
-        <w:rPr>
-          <w:color w:val="000000"/>
-        </w:rPr>
-        <w:t xml:space="preserve"> are supposed to be the ex-colonial people though. Can be changed to </w:t>
-      </w:r>
-      <w:proofErr w:type="spellStart"/>
-      <w:r>
-        <w:rPr>
-          <w:color w:val="000000"/>
-        </w:rPr>
-        <w:t>Morovians</w:t>
-      </w:r>
-      <w:proofErr w:type="spellEnd"/>
+        <w:t>Torians are supposed to be the ex-colonial people though. Can be changed to Morovians</w:t>
+      </w:r>
     </w:p>
   </w:comment>
 </w:comments>
@@ -4168,6 +4640,119 @@
     </w:lvl>
   </w:abstractNum>
   <w:abstractNum w:abstractNumId="1" w15:restartNumberingAfterBreak="0">
+    <w:nsid w:val="06E53E17"/>
+    <w:multiLevelType w:val="multilevel"/>
+    <w:tmpl w:val="31EA6730"/>
+    <w:lvl w:ilvl="0">
+      <w:start w:val="1"/>
+      <w:numFmt w:val="decimal"/>
+      <w:lvlText w:val="%1."/>
+      <w:lvlJc w:val="left"/>
+      <w:pPr>
+        <w:ind w:left="720" w:hanging="360"/>
+      </w:pPr>
+      <w:rPr>
+        <w:u w:val="none"/>
+      </w:rPr>
+    </w:lvl>
+    <w:lvl w:ilvl="1">
+      <w:start w:val="1"/>
+      <w:numFmt w:val="lowerLetter"/>
+      <w:lvlText w:val="%2."/>
+      <w:lvlJc w:val="left"/>
+      <w:pPr>
+        <w:ind w:left="1440" w:hanging="360"/>
+      </w:pPr>
+      <w:rPr>
+        <w:u w:val="none"/>
+      </w:rPr>
+    </w:lvl>
+    <w:lvl w:ilvl="2">
+      <w:start w:val="1"/>
+      <w:numFmt w:val="lowerRoman"/>
+      <w:lvlText w:val="%3."/>
+      <w:lvlJc w:val="right"/>
+      <w:pPr>
+        <w:ind w:left="2160" w:hanging="360"/>
+      </w:pPr>
+      <w:rPr>
+        <w:u w:val="none"/>
+      </w:rPr>
+    </w:lvl>
+    <w:lvl w:ilvl="3">
+      <w:start w:val="1"/>
+      <w:numFmt w:val="decimal"/>
+      <w:lvlText w:val="%4."/>
+      <w:lvlJc w:val="left"/>
+      <w:pPr>
+        <w:ind w:left="2880" w:hanging="360"/>
+      </w:pPr>
+      <w:rPr>
+        <w:u w:val="none"/>
+      </w:rPr>
+    </w:lvl>
+    <w:lvl w:ilvl="4">
+      <w:start w:val="1"/>
+      <w:numFmt w:val="lowerLetter"/>
+      <w:lvlText w:val="%5."/>
+      <w:lvlJc w:val="left"/>
+      <w:pPr>
+        <w:ind w:left="3600" w:hanging="360"/>
+      </w:pPr>
+      <w:rPr>
+        <w:u w:val="none"/>
+      </w:rPr>
+    </w:lvl>
+    <w:lvl w:ilvl="5">
+      <w:start w:val="1"/>
+      <w:numFmt w:val="lowerRoman"/>
+      <w:lvlText w:val="%6."/>
+      <w:lvlJc w:val="right"/>
+      <w:pPr>
+        <w:ind w:left="4320" w:hanging="360"/>
+      </w:pPr>
+      <w:rPr>
+        <w:u w:val="none"/>
+      </w:rPr>
+    </w:lvl>
+    <w:lvl w:ilvl="6">
+      <w:start w:val="1"/>
+      <w:numFmt w:val="decimal"/>
+      <w:lvlText w:val="%7."/>
+      <w:lvlJc w:val="left"/>
+      <w:pPr>
+        <w:ind w:left="5040" w:hanging="360"/>
+      </w:pPr>
+      <w:rPr>
+        <w:u w:val="none"/>
+      </w:rPr>
+    </w:lvl>
+    <w:lvl w:ilvl="7">
+      <w:start w:val="1"/>
+      <w:numFmt w:val="lowerLetter"/>
+      <w:lvlText w:val="%8."/>
+      <w:lvlJc w:val="left"/>
+      <w:pPr>
+        <w:ind w:left="5760" w:hanging="360"/>
+      </w:pPr>
+      <w:rPr>
+        <w:u w:val="none"/>
+      </w:rPr>
+    </w:lvl>
+    <w:lvl w:ilvl="8">
+      <w:start w:val="1"/>
+      <w:numFmt w:val="lowerRoman"/>
+      <w:lvlText w:val="%9."/>
+      <w:lvlJc w:val="right"/>
+      <w:pPr>
+        <w:ind w:left="6480" w:hanging="360"/>
+      </w:pPr>
+      <w:rPr>
+        <w:u w:val="none"/>
+      </w:rPr>
+    </w:lvl>
+  </w:abstractNum>
+  <w:abstractNum w:abstractNumId="2" w15:restartNumberingAfterBreak="0">
     <w:nsid w:val="08A71DE7"/>
     <w:multiLevelType w:val="multilevel"/>
     <w:tmpl w:val="B120B878"/>
@@ -4280,7 +4865,7 @@
       </w:rPr>
     </w:lvl>
   </w:abstractNum>
-  <w:abstractNum w:abstractNumId="2" w15:restartNumberingAfterBreak="0">
+  <w:abstractNum w:abstractNumId="3" w15:restartNumberingAfterBreak="0">
     <w:nsid w:val="0A7844F9"/>
     <w:multiLevelType w:val="multilevel"/>
     <w:tmpl w:val="31EA6730"/>
@@ -4393,7 +4978,7 @@
       </w:rPr>
     </w:lvl>
   </w:abstractNum>
-  <w:abstractNum w:abstractNumId="3" w15:restartNumberingAfterBreak="0">
+  <w:abstractNum w:abstractNumId="4" w15:restartNumberingAfterBreak="0">
     <w:nsid w:val="0C8C1467"/>
     <w:multiLevelType w:val="multilevel"/>
     <w:tmpl w:val="31EA6730"/>
@@ -4506,7 +5091,7 @@
       </w:rPr>
     </w:lvl>
   </w:abstractNum>
-  <w:abstractNum w:abstractNumId="4" w15:restartNumberingAfterBreak="0">
+  <w:abstractNum w:abstractNumId="5" w15:restartNumberingAfterBreak="0">
     <w:nsid w:val="106D67E0"/>
     <w:multiLevelType w:val="multilevel"/>
     <w:tmpl w:val="31EA6730"/>
@@ -4619,7 +5204,233 @@
       </w:rPr>
     </w:lvl>
   </w:abstractNum>
-  <w:abstractNum w:abstractNumId="5" w15:restartNumberingAfterBreak="0">
+  <w:abstractNum w:abstractNumId="6" w15:restartNumberingAfterBreak="0">
+    <w:nsid w:val="1A9C7AB6"/>
+    <w:multiLevelType w:val="multilevel"/>
+    <w:tmpl w:val="31EA6730"/>
+    <w:lvl w:ilvl="0">
+      <w:start w:val="1"/>
+      <w:numFmt w:val="decimal"/>
+      <w:lvlText w:val="%1."/>
+      <w:lvlJc w:val="left"/>
+      <w:pPr>
+        <w:ind w:left="720" w:hanging="360"/>
+      </w:pPr>
+      <w:rPr>
+        <w:u w:val="none"/>
+      </w:rPr>
+    </w:lvl>
+    <w:lvl w:ilvl="1">
+      <w:start w:val="1"/>
+      <w:numFmt w:val="lowerLetter"/>
+      <w:lvlText w:val="%2."/>
+      <w:lvlJc w:val="left"/>
+      <w:pPr>
+        <w:ind w:left="1440" w:hanging="360"/>
+      </w:pPr>
+      <w:rPr>
+        <w:u w:val="none"/>
+      </w:rPr>
+    </w:lvl>
+    <w:lvl w:ilvl="2">
+      <w:start w:val="1"/>
+      <w:numFmt w:val="lowerRoman"/>
+      <w:lvlText w:val="%3."/>
+      <w:lvlJc w:val="right"/>
+      <w:pPr>
+        <w:ind w:left="2160" w:hanging="360"/>
+      </w:pPr>
+      <w:rPr>
+        <w:u w:val="none"/>
+      </w:rPr>
+    </w:lvl>
+    <w:lvl w:ilvl="3">
+      <w:start w:val="1"/>
+      <w:numFmt w:val="decimal"/>
+      <w:lvlText w:val="%4."/>
+      <w:lvlJc w:val="left"/>
+      <w:pPr>
+        <w:ind w:left="2880" w:hanging="360"/>
+      </w:pPr>
+      <w:rPr>
+        <w:u w:val="none"/>
+      </w:rPr>
+    </w:lvl>
+    <w:lvl w:ilvl="4">
+      <w:start w:val="1"/>
+      <w:numFmt w:val="lowerLetter"/>
+      <w:lvlText w:val="%5."/>
+      <w:lvlJc w:val="left"/>
+      <w:pPr>
+        <w:ind w:left="3600" w:hanging="360"/>
+      </w:pPr>
+      <w:rPr>
+        <w:u w:val="none"/>
+      </w:rPr>
+    </w:lvl>
+    <w:lvl w:ilvl="5">
+      <w:start w:val="1"/>
+      <w:numFmt w:val="lowerRoman"/>
+      <w:lvlText w:val="%6."/>
+      <w:lvlJc w:val="right"/>
+      <w:pPr>
+        <w:ind w:left="4320" w:hanging="360"/>
+      </w:pPr>
+      <w:rPr>
+        <w:u w:val="none"/>
+      </w:rPr>
+    </w:lvl>
+    <w:lvl w:ilvl="6">
+      <w:start w:val="1"/>
+      <w:numFmt w:val="decimal"/>
+      <w:lvlText w:val="%7."/>
+      <w:lvlJc w:val="left"/>
+      <w:pPr>
+        <w:ind w:left="5040" w:hanging="360"/>
+      </w:pPr>
+      <w:rPr>
+        <w:u w:val="none"/>
+      </w:rPr>
+    </w:lvl>
+    <w:lvl w:ilvl="7">
+      <w:start w:val="1"/>
+      <w:numFmt w:val="lowerLetter"/>
+      <w:lvlText w:val="%8."/>
+      <w:lvlJc w:val="left"/>
+      <w:pPr>
+        <w:ind w:left="5760" w:hanging="360"/>
+      </w:pPr>
+      <w:rPr>
+        <w:u w:val="none"/>
+      </w:rPr>
+    </w:lvl>
+    <w:lvl w:ilvl="8">
+      <w:start w:val="1"/>
+      <w:numFmt w:val="lowerRoman"/>
+      <w:lvlText w:val="%9."/>
+      <w:lvlJc w:val="right"/>
+      <w:pPr>
+        <w:ind w:left="6480" w:hanging="360"/>
+      </w:pPr>
+      <w:rPr>
+        <w:u w:val="none"/>
+      </w:rPr>
+    </w:lvl>
+  </w:abstractNum>
+  <w:abstractNum w:abstractNumId="7" w15:restartNumberingAfterBreak="0">
+    <w:nsid w:val="1C8D0FF2"/>
+    <w:multiLevelType w:val="multilevel"/>
+    <w:tmpl w:val="31EA6730"/>
+    <w:lvl w:ilvl="0">
+      <w:start w:val="1"/>
+      <w:numFmt w:val="decimal"/>
+      <w:lvlText w:val="%1."/>
+      <w:lvlJc w:val="left"/>
+      <w:pPr>
+        <w:ind w:left="720" w:hanging="360"/>
+      </w:pPr>
+      <w:rPr>
+        <w:u w:val="none"/>
+      </w:rPr>
+    </w:lvl>
+    <w:lvl w:ilvl="1">
+      <w:start w:val="1"/>
+      <w:numFmt w:val="lowerLetter"/>
+      <w:lvlText w:val="%2."/>
+      <w:lvlJc w:val="left"/>
+      <w:pPr>
+        <w:ind w:left="1440" w:hanging="360"/>
+      </w:pPr>
+      <w:rPr>
+        <w:u w:val="none"/>
+      </w:rPr>
+    </w:lvl>
+    <w:lvl w:ilvl="2">
+      <w:start w:val="1"/>
+      <w:numFmt w:val="lowerRoman"/>
+      <w:lvlText w:val="%3."/>
+      <w:lvlJc w:val="right"/>
+      <w:pPr>
+        <w:ind w:left="2160" w:hanging="360"/>
+      </w:pPr>
+      <w:rPr>
+        <w:u w:val="none"/>
+      </w:rPr>
+    </w:lvl>
+    <w:lvl w:ilvl="3">
+      <w:start w:val="1"/>
+      <w:numFmt w:val="decimal"/>
+      <w:lvlText w:val="%4."/>
+      <w:lvlJc w:val="left"/>
+      <w:pPr>
+        <w:ind w:left="2880" w:hanging="360"/>
+      </w:pPr>
+      <w:rPr>
+        <w:u w:val="none"/>
+      </w:rPr>
+    </w:lvl>
+    <w:lvl w:ilvl="4">
+      <w:start w:val="1"/>
+      <w:numFmt w:val="lowerLetter"/>
+      <w:lvlText w:val="%5."/>
+      <w:lvlJc w:val="left"/>
+      <w:pPr>
+        <w:ind w:left="3600" w:hanging="360"/>
+      </w:pPr>
+      <w:rPr>
+        <w:u w:val="none"/>
+      </w:rPr>
+    </w:lvl>
+    <w:lvl w:ilvl="5">
+      <w:start w:val="1"/>
+      <w:numFmt w:val="lowerRoman"/>
+      <w:lvlText w:val="%6."/>
+      <w:lvlJc w:val="right"/>
+      <w:pPr>
+        <w:ind w:left="4320" w:hanging="360"/>
+      </w:pPr>
+      <w:rPr>
+        <w:u w:val="none"/>
+      </w:rPr>
+    </w:lvl>
+    <w:lvl w:ilvl="6">
+      <w:start w:val="1"/>
+      <w:numFmt w:val="decimal"/>
+      <w:lvlText w:val="%7."/>
+      <w:lvlJc w:val="left"/>
+      <w:pPr>
+        <w:ind w:left="5040" w:hanging="360"/>
+      </w:pPr>
+      <w:rPr>
+        <w:u w:val="none"/>
+      </w:rPr>
+    </w:lvl>
+    <w:lvl w:ilvl="7">
+      <w:start w:val="1"/>
+      <w:numFmt w:val="lowerLetter"/>
+      <w:lvlText w:val="%8."/>
+      <w:lvlJc w:val="left"/>
+      <w:pPr>
+        <w:ind w:left="5760" w:hanging="360"/>
+      </w:pPr>
+      <w:rPr>
+        <w:u w:val="none"/>
+      </w:rPr>
+    </w:lvl>
+    <w:lvl w:ilvl="8">
+      <w:start w:val="1"/>
+      <w:numFmt w:val="lowerRoman"/>
+      <w:lvlText w:val="%9."/>
+      <w:lvlJc w:val="right"/>
+      <w:pPr>
+        <w:ind w:left="6480" w:hanging="360"/>
+      </w:pPr>
+      <w:rPr>
+        <w:u w:val="none"/>
+      </w:rPr>
+    </w:lvl>
+  </w:abstractNum>
+  <w:abstractNum w:abstractNumId="8" w15:restartNumberingAfterBreak="0">
     <w:nsid w:val="1DE629C4"/>
     <w:multiLevelType w:val="multilevel"/>
     <w:tmpl w:val="31EA6730"/>
@@ -4732,7 +5543,7 @@
       </w:rPr>
     </w:lvl>
   </w:abstractNum>
-  <w:abstractNum w:abstractNumId="6" w15:restartNumberingAfterBreak="0">
+  <w:abstractNum w:abstractNumId="9" w15:restartNumberingAfterBreak="0">
     <w:nsid w:val="1EFB2B2A"/>
     <w:multiLevelType w:val="multilevel"/>
     <w:tmpl w:val="5EA8C6B8"/>
@@ -4845,7 +5656,7 @@
       </w:rPr>
     </w:lvl>
   </w:abstractNum>
-  <w:abstractNum w:abstractNumId="7" w15:restartNumberingAfterBreak="0">
+  <w:abstractNum w:abstractNumId="10" w15:restartNumberingAfterBreak="0">
     <w:nsid w:val="1FAD634C"/>
     <w:multiLevelType w:val="multilevel"/>
     <w:tmpl w:val="31EA6730"/>
@@ -4958,7 +5769,7 @@
       </w:rPr>
     </w:lvl>
   </w:abstractNum>
-  <w:abstractNum w:abstractNumId="8" w15:restartNumberingAfterBreak="0">
+  <w:abstractNum w:abstractNumId="11" w15:restartNumberingAfterBreak="0">
     <w:nsid w:val="26A554A8"/>
     <w:multiLevelType w:val="multilevel"/>
     <w:tmpl w:val="31EA6730"/>
@@ -5071,7 +5882,7 @@
       </w:rPr>
     </w:lvl>
   </w:abstractNum>
-  <w:abstractNum w:abstractNumId="9" w15:restartNumberingAfterBreak="0">
+  <w:abstractNum w:abstractNumId="12" w15:restartNumberingAfterBreak="0">
     <w:nsid w:val="28144000"/>
     <w:multiLevelType w:val="multilevel"/>
     <w:tmpl w:val="31EA6730"/>
@@ -5184,7 +5995,7 @@
       </w:rPr>
     </w:lvl>
   </w:abstractNum>
-  <w:abstractNum w:abstractNumId="10" w15:restartNumberingAfterBreak="0">
+  <w:abstractNum w:abstractNumId="13" w15:restartNumberingAfterBreak="0">
     <w:nsid w:val="28B26A3C"/>
     <w:multiLevelType w:val="multilevel"/>
     <w:tmpl w:val="31EA6730"/>
@@ -5297,7 +6108,233 @@
       </w:rPr>
     </w:lvl>
   </w:abstractNum>
-  <w:abstractNum w:abstractNumId="11" w15:restartNumberingAfterBreak="0">
+  <w:abstractNum w:abstractNumId="14" w15:restartNumberingAfterBreak="0">
+    <w:nsid w:val="2F45347E"/>
+    <w:multiLevelType w:val="multilevel"/>
+    <w:tmpl w:val="31EA6730"/>
+    <w:lvl w:ilvl="0">
+      <w:start w:val="1"/>
+      <w:numFmt w:val="decimal"/>
+      <w:lvlText w:val="%1."/>
+      <w:lvlJc w:val="left"/>
+      <w:pPr>
+        <w:ind w:left="720" w:hanging="360"/>
+      </w:pPr>
+      <w:rPr>
+        <w:u w:val="none"/>
+      </w:rPr>
+    </w:lvl>
+    <w:lvl w:ilvl="1">
+      <w:start w:val="1"/>
+      <w:numFmt w:val="lowerLetter"/>
+      <w:lvlText w:val="%2."/>
+      <w:lvlJc w:val="left"/>
+      <w:pPr>
+        <w:ind w:left="1440" w:hanging="360"/>
+      </w:pPr>
+      <w:rPr>
+        <w:u w:val="none"/>
+      </w:rPr>
+    </w:lvl>
+    <w:lvl w:ilvl="2">
+      <w:start w:val="1"/>
+      <w:numFmt w:val="lowerRoman"/>
+      <w:lvlText w:val="%3."/>
+      <w:lvlJc w:val="right"/>
+      <w:pPr>
+        <w:ind w:left="2160" w:hanging="360"/>
+      </w:pPr>
+      <w:rPr>
+        <w:u w:val="none"/>
+      </w:rPr>
+    </w:lvl>
+    <w:lvl w:ilvl="3">
+      <w:start w:val="1"/>
+      <w:numFmt w:val="decimal"/>
+      <w:lvlText w:val="%4."/>
+      <w:lvlJc w:val="left"/>
+      <w:pPr>
+        <w:ind w:left="2880" w:hanging="360"/>
+      </w:pPr>
+      <w:rPr>
+        <w:u w:val="none"/>
+      </w:rPr>
+    </w:lvl>
+    <w:lvl w:ilvl="4">
+      <w:start w:val="1"/>
+      <w:numFmt w:val="lowerLetter"/>
+      <w:lvlText w:val="%5."/>
+      <w:lvlJc w:val="left"/>
+      <w:pPr>
+        <w:ind w:left="3600" w:hanging="360"/>
+      </w:pPr>
+      <w:rPr>
+        <w:u w:val="none"/>
+      </w:rPr>
+    </w:lvl>
+    <w:lvl w:ilvl="5">
+      <w:start w:val="1"/>
+      <w:numFmt w:val="lowerRoman"/>
+      <w:lvlText w:val="%6."/>
+      <w:lvlJc w:val="right"/>
+      <w:pPr>
+        <w:ind w:left="4320" w:hanging="360"/>
+      </w:pPr>
+      <w:rPr>
+        <w:u w:val="none"/>
+      </w:rPr>
+    </w:lvl>
+    <w:lvl w:ilvl="6">
+      <w:start w:val="1"/>
+      <w:numFmt w:val="decimal"/>
+      <w:lvlText w:val="%7."/>
+      <w:lvlJc w:val="left"/>
+      <w:pPr>
+        <w:ind w:left="5040" w:hanging="360"/>
+      </w:pPr>
+      <w:rPr>
+        <w:u w:val="none"/>
+      </w:rPr>
+    </w:lvl>
+    <w:lvl w:ilvl="7">
+      <w:start w:val="1"/>
+      <w:numFmt w:val="lowerLetter"/>
+      <w:lvlText w:val="%8."/>
+      <w:lvlJc w:val="left"/>
+      <w:pPr>
+        <w:ind w:left="5760" w:hanging="360"/>
+      </w:pPr>
+      <w:rPr>
+        <w:u w:val="none"/>
+      </w:rPr>
+    </w:lvl>
+    <w:lvl w:ilvl="8">
+      <w:start w:val="1"/>
+      <w:numFmt w:val="lowerRoman"/>
+      <w:lvlText w:val="%9."/>
+      <w:lvlJc w:val="right"/>
+      <w:pPr>
+        <w:ind w:left="6480" w:hanging="360"/>
+      </w:pPr>
+      <w:rPr>
+        <w:u w:val="none"/>
+      </w:rPr>
+    </w:lvl>
+  </w:abstractNum>
+  <w:abstractNum w:abstractNumId="15" w15:restartNumberingAfterBreak="0">
+    <w:nsid w:val="2FFF7953"/>
+    <w:multiLevelType w:val="multilevel"/>
+    <w:tmpl w:val="31EA6730"/>
+    <w:lvl w:ilvl="0">
+      <w:start w:val="1"/>
+      <w:numFmt w:val="decimal"/>
+      <w:lvlText w:val="%1."/>
+      <w:lvlJc w:val="left"/>
+      <w:pPr>
+        <w:ind w:left="720" w:hanging="360"/>
+      </w:pPr>
+      <w:rPr>
+        <w:u w:val="none"/>
+      </w:rPr>
+    </w:lvl>
+    <w:lvl w:ilvl="1">
+      <w:start w:val="1"/>
+      <w:numFmt w:val="lowerLetter"/>
+      <w:lvlText w:val="%2."/>
+      <w:lvlJc w:val="left"/>
+      <w:pPr>
+        <w:ind w:left="1440" w:hanging="360"/>
+      </w:pPr>
+      <w:rPr>
+        <w:u w:val="none"/>
+      </w:rPr>
+    </w:lvl>
+    <w:lvl w:ilvl="2">
+      <w:start w:val="1"/>
+      <w:numFmt w:val="lowerRoman"/>
+      <w:lvlText w:val="%3."/>
+      <w:lvlJc w:val="right"/>
+      <w:pPr>
+        <w:ind w:left="2160" w:hanging="360"/>
+      </w:pPr>
+      <w:rPr>
+        <w:u w:val="none"/>
+      </w:rPr>
+    </w:lvl>
+    <w:lvl w:ilvl="3">
+      <w:start w:val="1"/>
+      <w:numFmt w:val="decimal"/>
+      <w:lvlText w:val="%4."/>
+      <w:lvlJc w:val="left"/>
+      <w:pPr>
+        <w:ind w:left="2880" w:hanging="360"/>
+      </w:pPr>
+      <w:rPr>
+        <w:u w:val="none"/>
+      </w:rPr>
+    </w:lvl>
+    <w:lvl w:ilvl="4">
+      <w:start w:val="1"/>
+      <w:numFmt w:val="lowerLetter"/>
+      <w:lvlText w:val="%5."/>
+      <w:lvlJc w:val="left"/>
+      <w:pPr>
+        <w:ind w:left="3600" w:hanging="360"/>
+      </w:pPr>
+      <w:rPr>
+        <w:u w:val="none"/>
+      </w:rPr>
+    </w:lvl>
+    <w:lvl w:ilvl="5">
+      <w:start w:val="1"/>
+      <w:numFmt w:val="lowerRoman"/>
+      <w:lvlText w:val="%6."/>
+      <w:lvlJc w:val="right"/>
+      <w:pPr>
+        <w:ind w:left="4320" w:hanging="360"/>
+      </w:pPr>
+      <w:rPr>
+        <w:u w:val="none"/>
+      </w:rPr>
+    </w:lvl>
+    <w:lvl w:ilvl="6">
+      <w:start w:val="1"/>
+      <w:numFmt w:val="decimal"/>
+      <w:lvlText w:val="%7."/>
+      <w:lvlJc w:val="left"/>
+      <w:pPr>
+        <w:ind w:left="5040" w:hanging="360"/>
+      </w:pPr>
+      <w:rPr>
+        <w:u w:val="none"/>
+      </w:rPr>
+    </w:lvl>
+    <w:lvl w:ilvl="7">
+      <w:start w:val="1"/>
+      <w:numFmt w:val="lowerLetter"/>
+      <w:lvlText w:val="%8."/>
+      <w:lvlJc w:val="left"/>
+      <w:pPr>
+        <w:ind w:left="5760" w:hanging="360"/>
+      </w:pPr>
+      <w:rPr>
+        <w:u w:val="none"/>
+      </w:rPr>
+    </w:lvl>
+    <w:lvl w:ilvl="8">
+      <w:start w:val="1"/>
+      <w:numFmt w:val="lowerRoman"/>
+      <w:lvlText w:val="%9."/>
+      <w:lvlJc w:val="right"/>
+      <w:pPr>
+        <w:ind w:left="6480" w:hanging="360"/>
+      </w:pPr>
+      <w:rPr>
+        <w:u w:val="none"/>
+      </w:rPr>
+    </w:lvl>
+  </w:abstractNum>
+  <w:abstractNum w:abstractNumId="16" w15:restartNumberingAfterBreak="0">
     <w:nsid w:val="312633C3"/>
     <w:multiLevelType w:val="multilevel"/>
     <w:tmpl w:val="31EA6730"/>
@@ -5410,7 +6447,7 @@
       </w:rPr>
     </w:lvl>
   </w:abstractNum>
-  <w:abstractNum w:abstractNumId="12" w15:restartNumberingAfterBreak="0">
+  <w:abstractNum w:abstractNumId="17" w15:restartNumberingAfterBreak="0">
     <w:nsid w:val="31610844"/>
     <w:multiLevelType w:val="multilevel"/>
     <w:tmpl w:val="31EA6730"/>
@@ -5523,7 +6560,7 @@
       </w:rPr>
     </w:lvl>
   </w:abstractNum>
-  <w:abstractNum w:abstractNumId="13" w15:restartNumberingAfterBreak="0">
+  <w:abstractNum w:abstractNumId="18" w15:restartNumberingAfterBreak="0">
     <w:nsid w:val="319D1E29"/>
     <w:multiLevelType w:val="multilevel"/>
     <w:tmpl w:val="31EA6730"/>
@@ -5636,7 +6673,7 @@
       </w:rPr>
     </w:lvl>
   </w:abstractNum>
-  <w:abstractNum w:abstractNumId="14" w15:restartNumberingAfterBreak="0">
+  <w:abstractNum w:abstractNumId="19" w15:restartNumberingAfterBreak="0">
     <w:nsid w:val="40F6693E"/>
     <w:multiLevelType w:val="multilevel"/>
     <w:tmpl w:val="6F14DE9E"/>
@@ -5749,7 +6786,7 @@
       </w:rPr>
     </w:lvl>
   </w:abstractNum>
-  <w:abstractNum w:abstractNumId="15" w15:restartNumberingAfterBreak="0">
+  <w:abstractNum w:abstractNumId="20" w15:restartNumberingAfterBreak="0">
     <w:nsid w:val="46237124"/>
     <w:multiLevelType w:val="multilevel"/>
     <w:tmpl w:val="A7749EDA"/>
@@ -5862,7 +6899,7 @@
       </w:rPr>
     </w:lvl>
   </w:abstractNum>
-  <w:abstractNum w:abstractNumId="16" w15:restartNumberingAfterBreak="0">
+  <w:abstractNum w:abstractNumId="21" w15:restartNumberingAfterBreak="0">
     <w:nsid w:val="46D92ABB"/>
     <w:multiLevelType w:val="multilevel"/>
     <w:tmpl w:val="F6B6639C"/>
@@ -5975,7 +7012,120 @@
       </w:rPr>
     </w:lvl>
   </w:abstractNum>
-  <w:abstractNum w:abstractNumId="17" w15:restartNumberingAfterBreak="0">
+  <w:abstractNum w:abstractNumId="22" w15:restartNumberingAfterBreak="0">
+    <w:nsid w:val="48CF6CBF"/>
+    <w:multiLevelType w:val="multilevel"/>
+    <w:tmpl w:val="31EA6730"/>
+    <w:lvl w:ilvl="0">
+      <w:start w:val="1"/>
+      <w:numFmt w:val="decimal"/>
+      <w:lvlText w:val="%1."/>
+      <w:lvlJc w:val="left"/>
+      <w:pPr>
+        <w:ind w:left="720" w:hanging="360"/>
+      </w:pPr>
+      <w:rPr>
+        <w:u w:val="none"/>
+      </w:rPr>
+    </w:lvl>
+    <w:lvl w:ilvl="1">
+      <w:start w:val="1"/>
+      <w:numFmt w:val="lowerLetter"/>
+      <w:lvlText w:val="%2."/>
+      <w:lvlJc w:val="left"/>
+      <w:pPr>
+        <w:ind w:left="1440" w:hanging="360"/>
+      </w:pPr>
+      <w:rPr>
+        <w:u w:val="none"/>
+      </w:rPr>
+    </w:lvl>
+    <w:lvl w:ilvl="2">
+      <w:start w:val="1"/>
+      <w:numFmt w:val="lowerRoman"/>
+      <w:lvlText w:val="%3."/>
+      <w:lvlJc w:val="right"/>
+      <w:pPr>
+        <w:ind w:left="2160" w:hanging="360"/>
+      </w:pPr>
+      <w:rPr>
+        <w:u w:val="none"/>
+      </w:rPr>
+    </w:lvl>
+    <w:lvl w:ilvl="3">
+      <w:start w:val="1"/>
+      <w:numFmt w:val="decimal"/>
+      <w:lvlText w:val="%4."/>
+      <w:lvlJc w:val="left"/>
+      <w:pPr>
+        <w:ind w:left="2880" w:hanging="360"/>
+      </w:pPr>
+      <w:rPr>
+        <w:u w:val="none"/>
+      </w:rPr>
+    </w:lvl>
+    <w:lvl w:ilvl="4">
+      <w:start w:val="1"/>
+      <w:numFmt w:val="lowerLetter"/>
+      <w:lvlText w:val="%5."/>
+      <w:lvlJc w:val="left"/>
+      <w:pPr>
+        <w:ind w:left="3600" w:hanging="360"/>
+      </w:pPr>
+      <w:rPr>
+        <w:u w:val="none"/>
+      </w:rPr>
+    </w:lvl>
+    <w:lvl w:ilvl="5">
+      <w:start w:val="1"/>
+      <w:numFmt w:val="lowerRoman"/>
+      <w:lvlText w:val="%6."/>
+      <w:lvlJc w:val="right"/>
+      <w:pPr>
+        <w:ind w:left="4320" w:hanging="360"/>
+      </w:pPr>
+      <w:rPr>
+        <w:u w:val="none"/>
+      </w:rPr>
+    </w:lvl>
+    <w:lvl w:ilvl="6">
+      <w:start w:val="1"/>
+      <w:numFmt w:val="decimal"/>
+      <w:lvlText w:val="%7."/>
+      <w:lvlJc w:val="left"/>
+      <w:pPr>
+        <w:ind w:left="5040" w:hanging="360"/>
+      </w:pPr>
+      <w:rPr>
+        <w:u w:val="none"/>
+      </w:rPr>
+    </w:lvl>
+    <w:lvl w:ilvl="7">
+      <w:start w:val="1"/>
+      <w:numFmt w:val="lowerLetter"/>
+      <w:lvlText w:val="%8."/>
+      <w:lvlJc w:val="left"/>
+      <w:pPr>
+        <w:ind w:left="5760" w:hanging="360"/>
+      </w:pPr>
+      <w:rPr>
+        <w:u w:val="none"/>
+      </w:rPr>
+    </w:lvl>
+    <w:lvl w:ilvl="8">
+      <w:start w:val="1"/>
+      <w:numFmt w:val="lowerRoman"/>
+      <w:lvlText w:val="%9."/>
+      <w:lvlJc w:val="right"/>
+      <w:pPr>
+        <w:ind w:left="6480" w:hanging="360"/>
+      </w:pPr>
+      <w:rPr>
+        <w:u w:val="none"/>
+      </w:rPr>
+    </w:lvl>
+  </w:abstractNum>
+  <w:abstractNum w:abstractNumId="23" w15:restartNumberingAfterBreak="0">
     <w:nsid w:val="490221BB"/>
     <w:multiLevelType w:val="multilevel"/>
     <w:tmpl w:val="31EA6730"/>
@@ -6088,7 +7238,7 @@
       </w:rPr>
     </w:lvl>
   </w:abstractNum>
-  <w:abstractNum w:abstractNumId="18" w15:restartNumberingAfterBreak="0">
+  <w:abstractNum w:abstractNumId="24" w15:restartNumberingAfterBreak="0">
     <w:nsid w:val="4E7F3458"/>
     <w:multiLevelType w:val="multilevel"/>
     <w:tmpl w:val="31EA6730"/>
@@ -6201,7 +7351,120 @@
       </w:rPr>
     </w:lvl>
   </w:abstractNum>
-  <w:abstractNum w:abstractNumId="19" w15:restartNumberingAfterBreak="0">
+  <w:abstractNum w:abstractNumId="25" w15:restartNumberingAfterBreak="0">
+    <w:nsid w:val="535A7A9B"/>
+    <w:multiLevelType w:val="multilevel"/>
+    <w:tmpl w:val="31EA6730"/>
+    <w:lvl w:ilvl="0">
+      <w:start w:val="1"/>
+      <w:numFmt w:val="decimal"/>
+      <w:lvlText w:val="%1."/>
+      <w:lvlJc w:val="left"/>
+      <w:pPr>
+        <w:ind w:left="720" w:hanging="360"/>
+      </w:pPr>
+      <w:rPr>
+        <w:u w:val="none"/>
+      </w:rPr>
+    </w:lvl>
+    <w:lvl w:ilvl="1">
+      <w:start w:val="1"/>
+      <w:numFmt w:val="lowerLetter"/>
+      <w:lvlText w:val="%2."/>
+      <w:lvlJc w:val="left"/>
+      <w:pPr>
+        <w:ind w:left="1440" w:hanging="360"/>
+      </w:pPr>
+      <w:rPr>
+        <w:u w:val="none"/>
+      </w:rPr>
+    </w:lvl>
+    <w:lvl w:ilvl="2">
+      <w:start w:val="1"/>
+      <w:numFmt w:val="lowerRoman"/>
+      <w:lvlText w:val="%3."/>
+      <w:lvlJc w:val="right"/>
+      <w:pPr>
+        <w:ind w:left="2160" w:hanging="360"/>
+      </w:pPr>
+      <w:rPr>
+        <w:u w:val="none"/>
+      </w:rPr>
+    </w:lvl>
+    <w:lvl w:ilvl="3">
+      <w:start w:val="1"/>
+      <w:numFmt w:val="decimal"/>
+      <w:lvlText w:val="%4."/>
+      <w:lvlJc w:val="left"/>
+      <w:pPr>
+        <w:ind w:left="2880" w:hanging="360"/>
+      </w:pPr>
+      <w:rPr>
+        <w:u w:val="none"/>
+      </w:rPr>
+    </w:lvl>
+    <w:lvl w:ilvl="4">
+      <w:start w:val="1"/>
+      <w:numFmt w:val="lowerLetter"/>
+      <w:lvlText w:val="%5."/>
+      <w:lvlJc w:val="left"/>
+      <w:pPr>
+        <w:ind w:left="3600" w:hanging="360"/>
+      </w:pPr>
+      <w:rPr>
+        <w:u w:val="none"/>
+      </w:rPr>
+    </w:lvl>
+    <w:lvl w:ilvl="5">
+      <w:start w:val="1"/>
+      <w:numFmt w:val="lowerRoman"/>
+      <w:lvlText w:val="%6."/>
+      <w:lvlJc w:val="right"/>
+      <w:pPr>
+        <w:ind w:left="4320" w:hanging="360"/>
+      </w:pPr>
+      <w:rPr>
+        <w:u w:val="none"/>
+      </w:rPr>
+    </w:lvl>
+    <w:lvl w:ilvl="6">
+      <w:start w:val="1"/>
+      <w:numFmt w:val="decimal"/>
+      <w:lvlText w:val="%7."/>
+      <w:lvlJc w:val="left"/>
+      <w:pPr>
+        <w:ind w:left="5040" w:hanging="360"/>
+      </w:pPr>
+      <w:rPr>
+        <w:u w:val="none"/>
+      </w:rPr>
+    </w:lvl>
+    <w:lvl w:ilvl="7">
+      <w:start w:val="1"/>
+      <w:numFmt w:val="lowerLetter"/>
+      <w:lvlText w:val="%8."/>
+      <w:lvlJc w:val="left"/>
+      <w:pPr>
+        <w:ind w:left="5760" w:hanging="360"/>
+      </w:pPr>
+      <w:rPr>
+        <w:u w:val="none"/>
+      </w:rPr>
+    </w:lvl>
+    <w:lvl w:ilvl="8">
+      <w:start w:val="1"/>
+      <w:numFmt w:val="lowerRoman"/>
+      <w:lvlText w:val="%9."/>
+      <w:lvlJc w:val="right"/>
+      <w:pPr>
+        <w:ind w:left="6480" w:hanging="360"/>
+      </w:pPr>
+      <w:rPr>
+        <w:u w:val="none"/>
+      </w:rPr>
+    </w:lvl>
+  </w:abstractNum>
+  <w:abstractNum w:abstractNumId="26" w15:restartNumberingAfterBreak="0">
     <w:nsid w:val="56B47AA2"/>
     <w:multiLevelType w:val="multilevel"/>
     <w:tmpl w:val="C7A81312"/>
@@ -6314,7 +7577,120 @@
       </w:rPr>
     </w:lvl>
   </w:abstractNum>
-  <w:abstractNum w:abstractNumId="20" w15:restartNumberingAfterBreak="0">
+  <w:abstractNum w:abstractNumId="27" w15:restartNumberingAfterBreak="0">
+    <w:nsid w:val="5A5C4D80"/>
+    <w:multiLevelType w:val="multilevel"/>
+    <w:tmpl w:val="31EA6730"/>
+    <w:lvl w:ilvl="0">
+      <w:start w:val="1"/>
+      <w:numFmt w:val="decimal"/>
+      <w:lvlText w:val="%1."/>
+      <w:lvlJc w:val="left"/>
+      <w:pPr>
+        <w:ind w:left="720" w:hanging="360"/>
+      </w:pPr>
+      <w:rPr>
+        <w:u w:val="none"/>
+      </w:rPr>
+    </w:lvl>
+    <w:lvl w:ilvl="1">
+      <w:start w:val="1"/>
+      <w:numFmt w:val="lowerLetter"/>
+      <w:lvlText w:val="%2."/>
+      <w:lvlJc w:val="left"/>
+      <w:pPr>
+        <w:ind w:left="1440" w:hanging="360"/>
+      </w:pPr>
+      <w:rPr>
+        <w:u w:val="none"/>
+      </w:rPr>
+    </w:lvl>
+    <w:lvl w:ilvl="2">
+      <w:start w:val="1"/>
+      <w:numFmt w:val="lowerRoman"/>
+      <w:lvlText w:val="%3."/>
+      <w:lvlJc w:val="right"/>
+      <w:pPr>
+        <w:ind w:left="2160" w:hanging="360"/>
+      </w:pPr>
+      <w:rPr>
+        <w:u w:val="none"/>
+      </w:rPr>
+    </w:lvl>
+    <w:lvl w:ilvl="3">
+      <w:start w:val="1"/>
+      <w:numFmt w:val="decimal"/>
+      <w:lvlText w:val="%4."/>
+      <w:lvlJc w:val="left"/>
+      <w:pPr>
+        <w:ind w:left="2880" w:hanging="360"/>
+      </w:pPr>
+      <w:rPr>
+        <w:u w:val="none"/>
+      </w:rPr>
+    </w:lvl>
+    <w:lvl w:ilvl="4">
+      <w:start w:val="1"/>
+      <w:numFmt w:val="lowerLetter"/>
+      <w:lvlText w:val="%5."/>
+      <w:lvlJc w:val="left"/>
+      <w:pPr>
+        <w:ind w:left="3600" w:hanging="360"/>
+      </w:pPr>
+      <w:rPr>
+        <w:u w:val="none"/>
+      </w:rPr>
+    </w:lvl>
+    <w:lvl w:ilvl="5">
+      <w:start w:val="1"/>
+      <w:numFmt w:val="lowerRoman"/>
+      <w:lvlText w:val="%6."/>
+      <w:lvlJc w:val="right"/>
+      <w:pPr>
+        <w:ind w:left="4320" w:hanging="360"/>
+      </w:pPr>
+      <w:rPr>
+        <w:u w:val="none"/>
+      </w:rPr>
+    </w:lvl>
+    <w:lvl w:ilvl="6">
+      <w:start w:val="1"/>
+      <w:numFmt w:val="decimal"/>
+      <w:lvlText w:val="%7."/>
+      <w:lvlJc w:val="left"/>
+      <w:pPr>
+        <w:ind w:left="5040" w:hanging="360"/>
+      </w:pPr>
+      <w:rPr>
+        <w:u w:val="none"/>
+      </w:rPr>
+    </w:lvl>
+    <w:lvl w:ilvl="7">
+      <w:start w:val="1"/>
+      <w:numFmt w:val="lowerLetter"/>
+      <w:lvlText w:val="%8."/>
+      <w:lvlJc w:val="left"/>
+      <w:pPr>
+        <w:ind w:left="5760" w:hanging="360"/>
+      </w:pPr>
+      <w:rPr>
+        <w:u w:val="none"/>
+      </w:rPr>
+    </w:lvl>
+    <w:lvl w:ilvl="8">
+      <w:start w:val="1"/>
+      <w:numFmt w:val="lowerRoman"/>
+      <w:lvlText w:val="%9."/>
+      <w:lvlJc w:val="right"/>
+      <w:pPr>
+        <w:ind w:left="6480" w:hanging="360"/>
+      </w:pPr>
+      <w:rPr>
+        <w:u w:val="none"/>
+      </w:rPr>
+    </w:lvl>
+  </w:abstractNum>
+  <w:abstractNum w:abstractNumId="28" w15:restartNumberingAfterBreak="0">
     <w:nsid w:val="5E2321AC"/>
     <w:multiLevelType w:val="multilevel"/>
     <w:tmpl w:val="31EA6730"/>
@@ -6427,7 +7803,120 @@
       </w:rPr>
     </w:lvl>
   </w:abstractNum>
-  <w:abstractNum w:abstractNumId="21" w15:restartNumberingAfterBreak="0">
+  <w:abstractNum w:abstractNumId="29" w15:restartNumberingAfterBreak="0">
+    <w:nsid w:val="5F8C519F"/>
+    <w:multiLevelType w:val="multilevel"/>
+    <w:tmpl w:val="31EA6730"/>
+    <w:lvl w:ilvl="0">
+      <w:start w:val="1"/>
+      <w:numFmt w:val="decimal"/>
+      <w:lvlText w:val="%1."/>
+      <w:lvlJc w:val="left"/>
+      <w:pPr>
+        <w:ind w:left="720" w:hanging="360"/>
+      </w:pPr>
+      <w:rPr>
+        <w:u w:val="none"/>
+      </w:rPr>
+    </w:lvl>
+    <w:lvl w:ilvl="1">
+      <w:start w:val="1"/>
+      <w:numFmt w:val="lowerLetter"/>
+      <w:lvlText w:val="%2."/>
+      <w:lvlJc w:val="left"/>
+      <w:pPr>
+        <w:ind w:left="1440" w:hanging="360"/>
+      </w:pPr>
+      <w:rPr>
+        <w:u w:val="none"/>
+      </w:rPr>
+    </w:lvl>
+    <w:lvl w:ilvl="2">
+      <w:start w:val="1"/>
+      <w:numFmt w:val="lowerRoman"/>
+      <w:lvlText w:val="%3."/>
+      <w:lvlJc w:val="right"/>
+      <w:pPr>
+        <w:ind w:left="2160" w:hanging="360"/>
+      </w:pPr>
+      <w:rPr>
+        <w:u w:val="none"/>
+      </w:rPr>
+    </w:lvl>
+    <w:lvl w:ilvl="3">
+      <w:start w:val="1"/>
+      <w:numFmt w:val="decimal"/>
+      <w:lvlText w:val="%4."/>
+      <w:lvlJc w:val="left"/>
+      <w:pPr>
+        <w:ind w:left="2880" w:hanging="360"/>
+      </w:pPr>
+      <w:rPr>
+        <w:u w:val="none"/>
+      </w:rPr>
+    </w:lvl>
+    <w:lvl w:ilvl="4">
+      <w:start w:val="1"/>
+      <w:numFmt w:val="lowerLetter"/>
+      <w:lvlText w:val="%5."/>
+      <w:lvlJc w:val="left"/>
+      <w:pPr>
+        <w:ind w:left="3600" w:hanging="360"/>
+      </w:pPr>
+      <w:rPr>
+        <w:u w:val="none"/>
+      </w:rPr>
+    </w:lvl>
+    <w:lvl w:ilvl="5">
+      <w:start w:val="1"/>
+      <w:numFmt w:val="lowerRoman"/>
+      <w:lvlText w:val="%6."/>
+      <w:lvlJc w:val="right"/>
+      <w:pPr>
+        <w:ind w:left="4320" w:hanging="360"/>
+      </w:pPr>
+      <w:rPr>
+        <w:u w:val="none"/>
+      </w:rPr>
+    </w:lvl>
+    <w:lvl w:ilvl="6">
+      <w:start w:val="1"/>
+      <w:numFmt w:val="decimal"/>
+      <w:lvlText w:val="%7."/>
+      <w:lvlJc w:val="left"/>
+      <w:pPr>
+        <w:ind w:left="5040" w:hanging="360"/>
+      </w:pPr>
+      <w:rPr>
+        <w:u w:val="none"/>
+      </w:rPr>
+    </w:lvl>
+    <w:lvl w:ilvl="7">
+      <w:start w:val="1"/>
+      <w:numFmt w:val="lowerLetter"/>
+      <w:lvlText w:val="%8."/>
+      <w:lvlJc w:val="left"/>
+      <w:pPr>
+        <w:ind w:left="5760" w:hanging="360"/>
+      </w:pPr>
+      <w:rPr>
+        <w:u w:val="none"/>
+      </w:rPr>
+    </w:lvl>
+    <w:lvl w:ilvl="8">
+      <w:start w:val="1"/>
+      <w:numFmt w:val="lowerRoman"/>
+      <w:lvlText w:val="%9."/>
+      <w:lvlJc w:val="right"/>
+      <w:pPr>
+        <w:ind w:left="6480" w:hanging="360"/>
+      </w:pPr>
+      <w:rPr>
+        <w:u w:val="none"/>
+      </w:rPr>
+    </w:lvl>
+  </w:abstractNum>
+  <w:abstractNum w:abstractNumId="30" w15:restartNumberingAfterBreak="0">
     <w:nsid w:val="61C1735D"/>
     <w:multiLevelType w:val="multilevel"/>
     <w:tmpl w:val="31EA6730"/>
@@ -6540,7 +8029,7 @@
       </w:rPr>
     </w:lvl>
   </w:abstractNum>
-  <w:abstractNum w:abstractNumId="22" w15:restartNumberingAfterBreak="0">
+  <w:abstractNum w:abstractNumId="31" w15:restartNumberingAfterBreak="0">
     <w:nsid w:val="622A27E3"/>
     <w:multiLevelType w:val="multilevel"/>
     <w:tmpl w:val="31EA6730"/>
@@ -6653,7 +8142,7 @@
       </w:rPr>
     </w:lvl>
   </w:abstractNum>
-  <w:abstractNum w:abstractNumId="23" w15:restartNumberingAfterBreak="0">
+  <w:abstractNum w:abstractNumId="32" w15:restartNumberingAfterBreak="0">
     <w:nsid w:val="6D3D0531"/>
     <w:multiLevelType w:val="multilevel"/>
     <w:tmpl w:val="A98840D8"/>
@@ -6766,7 +8255,7 @@
       </w:rPr>
     </w:lvl>
   </w:abstractNum>
-  <w:abstractNum w:abstractNumId="24" w15:restartNumberingAfterBreak="0">
+  <w:abstractNum w:abstractNumId="33" w15:restartNumberingAfterBreak="0">
     <w:nsid w:val="6F8923D5"/>
     <w:multiLevelType w:val="multilevel"/>
     <w:tmpl w:val="BB6A871C"/>
@@ -6879,7 +8368,120 @@
       </w:rPr>
     </w:lvl>
   </w:abstractNum>
-  <w:abstractNum w:abstractNumId="25" w15:restartNumberingAfterBreak="0">
+  <w:abstractNum w:abstractNumId="34" w15:restartNumberingAfterBreak="0">
+    <w:nsid w:val="733E5876"/>
+    <w:multiLevelType w:val="multilevel"/>
+    <w:tmpl w:val="31EA6730"/>
+    <w:lvl w:ilvl="0">
+      <w:start w:val="1"/>
+      <w:numFmt w:val="decimal"/>
+      <w:lvlText w:val="%1."/>
+      <w:lvlJc w:val="left"/>
+      <w:pPr>
+        <w:ind w:left="720" w:hanging="360"/>
+      </w:pPr>
+      <w:rPr>
+        <w:u w:val="none"/>
+      </w:rPr>
+    </w:lvl>
+    <w:lvl w:ilvl="1">
+      <w:start w:val="1"/>
+      <w:numFmt w:val="lowerLetter"/>
+      <w:lvlText w:val="%2."/>
+      <w:lvlJc w:val="left"/>
+      <w:pPr>
+        <w:ind w:left="1440" w:hanging="360"/>
+      </w:pPr>
+      <w:rPr>
+        <w:u w:val="none"/>
+      </w:rPr>
+    </w:lvl>
+    <w:lvl w:ilvl="2">
+      <w:start w:val="1"/>
+      <w:numFmt w:val="lowerRoman"/>
+      <w:lvlText w:val="%3."/>
+      <w:lvlJc w:val="right"/>
+      <w:pPr>
+        <w:ind w:left="2160" w:hanging="360"/>
+      </w:pPr>
+      <w:rPr>
+        <w:u w:val="none"/>
+      </w:rPr>
+    </w:lvl>
+    <w:lvl w:ilvl="3">
+      <w:start w:val="1"/>
+      <w:numFmt w:val="decimal"/>
+      <w:lvlText w:val="%4."/>
+      <w:lvlJc w:val="left"/>
+      <w:pPr>
+        <w:ind w:left="2880" w:hanging="360"/>
+      </w:pPr>
+      <w:rPr>
+        <w:u w:val="none"/>
+      </w:rPr>
+    </w:lvl>
+    <w:lvl w:ilvl="4">
+      <w:start w:val="1"/>
+      <w:numFmt w:val="lowerLetter"/>
+      <w:lvlText w:val="%5."/>
+      <w:lvlJc w:val="left"/>
+      <w:pPr>
+        <w:ind w:left="3600" w:hanging="360"/>
+      </w:pPr>
+      <w:rPr>
+        <w:u w:val="none"/>
+      </w:rPr>
+    </w:lvl>
+    <w:lvl w:ilvl="5">
+      <w:start w:val="1"/>
+      <w:numFmt w:val="lowerRoman"/>
+      <w:lvlText w:val="%6."/>
+      <w:lvlJc w:val="right"/>
+      <w:pPr>
+        <w:ind w:left="4320" w:hanging="360"/>
+      </w:pPr>
+      <w:rPr>
+        <w:u w:val="none"/>
+      </w:rPr>
+    </w:lvl>
+    <w:lvl w:ilvl="6">
+      <w:start w:val="1"/>
+      <w:numFmt w:val="decimal"/>
+      <w:lvlText w:val="%7."/>
+      <w:lvlJc w:val="left"/>
+      <w:pPr>
+        <w:ind w:left="5040" w:hanging="360"/>
+      </w:pPr>
+      <w:rPr>
+        <w:u w:val="none"/>
+      </w:rPr>
+    </w:lvl>
+    <w:lvl w:ilvl="7">
+      <w:start w:val="1"/>
+      <w:numFmt w:val="lowerLetter"/>
+      <w:lvlText w:val="%8."/>
+      <w:lvlJc w:val="left"/>
+      <w:pPr>
+        <w:ind w:left="5760" w:hanging="360"/>
+      </w:pPr>
+      <w:rPr>
+        <w:u w:val="none"/>
+      </w:rPr>
+    </w:lvl>
+    <w:lvl w:ilvl="8">
+      <w:start w:val="1"/>
+      <w:numFmt w:val="lowerRoman"/>
+      <w:lvlText w:val="%9."/>
+      <w:lvlJc w:val="right"/>
+      <w:pPr>
+        <w:ind w:left="6480" w:hanging="360"/>
+      </w:pPr>
+      <w:rPr>
+        <w:u w:val="none"/>
+      </w:rPr>
+    </w:lvl>
+  </w:abstractNum>
+  <w:abstractNum w:abstractNumId="35" w15:restartNumberingAfterBreak="0">
     <w:nsid w:val="76A01D42"/>
     <w:multiLevelType w:val="multilevel"/>
     <w:tmpl w:val="31EA6730"/>
@@ -6992,7 +8594,7 @@
       </w:rPr>
     </w:lvl>
   </w:abstractNum>
-  <w:abstractNum w:abstractNumId="26" w15:restartNumberingAfterBreak="0">
+  <w:abstractNum w:abstractNumId="36" w15:restartNumberingAfterBreak="0">
     <w:nsid w:val="78CC0125"/>
     <w:multiLevelType w:val="multilevel"/>
     <w:tmpl w:val="31EA6730"/>
@@ -7105,7 +8707,7 @@
       </w:rPr>
     </w:lvl>
   </w:abstractNum>
-  <w:abstractNum w:abstractNumId="27" w15:restartNumberingAfterBreak="0">
+  <w:abstractNum w:abstractNumId="37" w15:restartNumberingAfterBreak="0">
     <w:nsid w:val="7FBF23D0"/>
     <w:multiLevelType w:val="multilevel"/>
     <w:tmpl w:val="3CBED9B4"/>
@@ -7219,88 +8821,118 @@
     </w:lvl>
   </w:abstractNum>
   <w:num w:numId="1">
-    <w:abstractNumId w:val="7"/>
+    <w:abstractNumId w:val="10"/>
   </w:num>
   <w:num w:numId="2">
-    <w:abstractNumId w:val="6"/>
+    <w:abstractNumId w:val="9"/>
   </w:num>
   <w:num w:numId="3">
-    <w:abstractNumId w:val="27"/>
+    <w:abstractNumId w:val="37"/>
   </w:num>
   <w:num w:numId="4">
-    <w:abstractNumId w:val="16"/>
+    <w:abstractNumId w:val="21"/>
   </w:num>
   <w:num w:numId="5">
+    <w:abstractNumId w:val="26"/>
+  </w:num>
+  <w:num w:numId="6">
+    <w:abstractNumId w:val="2"/>
+  </w:num>
+  <w:num w:numId="7">
+    <w:abstractNumId w:val="20"/>
+  </w:num>
+  <w:num w:numId="8">
     <w:abstractNumId w:val="19"/>
   </w:num>
-  <w:num w:numId="6">
-    <w:abstractNumId w:val="1"/>
-  </w:num>
-  <w:num w:numId="7">
-    <w:abstractNumId w:val="15"/>
-  </w:num>
-  <w:num w:numId="8">
-    <w:abstractNumId w:val="14"/>
-  </w:num>
   <w:num w:numId="9">
-    <w:abstractNumId w:val="24"/>
+    <w:abstractNumId w:val="33"/>
   </w:num>
   <w:num w:numId="10">
+    <w:abstractNumId w:val="32"/>
+  </w:num>
+  <w:num w:numId="11">
+    <w:abstractNumId w:val="3"/>
+  </w:num>
+  <w:num w:numId="12">
     <w:abstractNumId w:val="23"/>
   </w:num>
-  <w:num w:numId="11">
-    <w:abstractNumId w:val="2"/>
+  <w:num w:numId="13">
+    <w:abstractNumId w:val="11"/>
   </w:num>
-  <w:num w:numId="12">
+  <w:num w:numId="14">
+    <w:abstractNumId w:val="18"/>
+  </w:num>
+  <w:num w:numId="15">
+    <w:abstractNumId w:val="36"/>
+  </w:num>
+  <w:num w:numId="16">
+    <w:abstractNumId w:val="5"/>
+  </w:num>
+  <w:num w:numId="17">
+    <w:abstractNumId w:val="4"/>
+  </w:num>
+  <w:num w:numId="18">
     <w:abstractNumId w:val="17"/>
   </w:num>
-  <w:num w:numId="13">
-    <w:abstractNumId w:val="8"/>
-  </w:num>
-  <w:num w:numId="14">
+  <w:num w:numId="19">
     <w:abstractNumId w:val="13"/>
-  </w:num>
-  <w:num w:numId="15">
-    <w:abstractNumId w:val="26"/>
-  </w:num>
-  <w:num w:numId="16">
-    <w:abstractNumId w:val="4"/>
-  </w:num>
-  <w:num w:numId="17">
-    <w:abstractNumId w:val="3"/>
-  </w:num>
-  <w:num w:numId="18">
-    <w:abstractNumId w:val="12"/>
-  </w:num>
-  <w:num w:numId="19">
-    <w:abstractNumId w:val="10"/>
   </w:num>
   <w:num w:numId="20">
     <w:abstractNumId w:val="0"/>
   </w:num>
   <w:num w:numId="21">
+    <w:abstractNumId w:val="35"/>
+  </w:num>
+  <w:num w:numId="22">
+    <w:abstractNumId w:val="28"/>
+  </w:num>
+  <w:num w:numId="23">
+    <w:abstractNumId w:val="31"/>
+  </w:num>
+  <w:num w:numId="24">
+    <w:abstractNumId w:val="8"/>
+  </w:num>
+  <w:num w:numId="25">
+    <w:abstractNumId w:val="12"/>
+  </w:num>
+  <w:num w:numId="26">
+    <w:abstractNumId w:val="30"/>
+  </w:num>
+  <w:num w:numId="27">
+    <w:abstractNumId w:val="16"/>
+  </w:num>
+  <w:num w:numId="28">
+    <w:abstractNumId w:val="24"/>
+  </w:num>
+  <w:num w:numId="29">
+    <w:abstractNumId w:val="14"/>
+  </w:num>
+  <w:num w:numId="30">
+    <w:abstractNumId w:val="22"/>
+  </w:num>
+  <w:num w:numId="31">
+    <w:abstractNumId w:val="34"/>
+  </w:num>
+  <w:num w:numId="32">
     <w:abstractNumId w:val="25"/>
   </w:num>
-  <w:num w:numId="22">
-    <w:abstractNumId w:val="20"/>
+  <w:num w:numId="33">
+    <w:abstractNumId w:val="1"/>
   </w:num>
-  <w:num w:numId="23">
-    <w:abstractNumId w:val="22"/>
+  <w:num w:numId="34">
+    <w:abstractNumId w:val="27"/>
   </w:num>
-  <w:num w:numId="24">
-    <w:abstractNumId w:val="5"/>
+  <w:num w:numId="35">
+    <w:abstractNumId w:val="7"/>
   </w:num>
-  <w:num w:numId="25">
-    <w:abstractNumId w:val="9"/>
+  <w:num w:numId="36">
+    <w:abstractNumId w:val="29"/>
   </w:num>
-  <w:num w:numId="26">
-    <w:abstractNumId w:val="21"/>
+  <w:num w:numId="37">
+    <w:abstractNumId w:val="15"/>
   </w:num>
-  <w:num w:numId="27">
-    <w:abstractNumId w:val="11"/>
-  </w:num>
-  <w:num w:numId="28">
-    <w:abstractNumId w:val="18"/>
+  <w:num w:numId="38">
+    <w:abstractNumId w:val="6"/>
   </w:num>
 </w:numbering>
 </file>
@@ -7322,7 +8954,7 @@
       </w:pPr>
     </w:pPrDefault>
   </w:docDefaults>
-  <w:latentStyles w:defLockedState="0" w:defUIPriority="99" w:defSemiHidden="0" w:defUnhideWhenUsed="0" w:defQFormat="0" w:count="375">
+  <w:latentStyles w:defLockedState="0" w:defUIPriority="99" w:defSemiHidden="0" w:defUnhideWhenUsed="0" w:defQFormat="0" w:count="377">
     <w:lsdException w:name="Normal" w:uiPriority="0" w:qFormat="1"/>
     <w:lsdException w:name="heading 1" w:uiPriority="9" w:qFormat="1"/>
     <w:lsdException w:name="heading 2" w:semiHidden="1" w:uiPriority="9" w:unhideWhenUsed="1" w:qFormat="1"/>
@@ -7428,7 +9060,6 @@
     <w:lsdException w:name="HTML Sample" w:semiHidden="1" w:unhideWhenUsed="1"/>
     <w:lsdException w:name="HTML Typewriter" w:semiHidden="1" w:unhideWhenUsed="1"/>
     <w:lsdException w:name="HTML Variable" w:semiHidden="1" w:unhideWhenUsed="1"/>
-    <w:lsdException w:name="Normal Table" w:semiHidden="1" w:unhideWhenUsed="1"/>
     <w:lsdException w:name="annotation subject" w:semiHidden="1" w:unhideWhenUsed="1"/>
     <w:lsdException w:name="No List" w:semiHidden="1" w:unhideWhenUsed="1"/>
     <w:lsdException w:name="Outline List 1" w:semiHidden="1" w:unhideWhenUsed="1"/>
@@ -7474,11 +9105,9 @@
     <w:lsdException w:name="Table Subtle 1" w:semiHidden="1" w:unhideWhenUsed="1"/>
     <w:lsdException w:name="Table Subtle 2" w:semiHidden="1" w:unhideWhenUsed="1"/>
     <w:lsdException w:name="Table Web 1" w:semiHidden="1" w:unhideWhenUsed="1"/>
-    <w:lsdException w:name="Table Web 2" w:semiHidden="1" w:unhideWhenUsed="1"/>
     <w:lsdException w:name="Table Web 3" w:semiHidden="1" w:unhideWhenUsed="1"/>
     <w:lsdException w:name="Balloon Text" w:semiHidden="1" w:unhideWhenUsed="1"/>
     <w:lsdException w:name="Table Grid" w:uiPriority="39"/>
-    <w:lsdException w:name="Table Theme" w:semiHidden="1" w:unhideWhenUsed="1"/>
     <w:lsdException w:name="Placeholder Text" w:semiHidden="1"/>
     <w:lsdException w:name="No Spacing" w:uiPriority="1" w:qFormat="1"/>
     <w:lsdException w:name="Light Shading" w:uiPriority="60"/>
@@ -7698,6 +9327,8 @@
     <w:lsdException w:name="Smart Hyperlink" w:semiHidden="1" w:unhideWhenUsed="1"/>
     <w:lsdException w:name="Hashtag" w:semiHidden="1" w:unhideWhenUsed="1"/>
     <w:lsdException w:name="Unresolved Mention" w:semiHidden="1" w:unhideWhenUsed="1"/>
+    <w:lsdException w:name="Smart Link" w:semiHidden="1" w:unhideWhenUsed="1"/>
+    <w:lsdException w:name="Smart Link Error" w:semiHidden="1" w:unhideWhenUsed="1"/>
   </w:latentStyles>
   <w:style w:type="paragraph" w:default="1" w:styleId="Normal">
     <w:name w:val="Normal"/>

</xml_diff>